<commit_message>
Ajout diagramme séquence(reporter, création, visualisation,envoie,rappel d'un rapport)
</commit_message>
<xml_diff>
--- a/Étude de cas.docx
+++ b/Étude de cas.docx
@@ -3859,6 +3859,7 @@
                                   </w:sdtPr>
                                   <w:sdtEndPr/>
                                   <w:sdtContent>
+                                    <w:proofErr w:type="spellStart"/>
                                     <w:r>
                                       <w:rPr>
                                         <w:color w:val="404040" w:themeColor="text1" w:themeTint="BF"/>
@@ -3867,6 +3868,7 @@
                                       </w:rPr>
                                       <w:t>ConseilABulle</w:t>
                                     </w:r>
+                                    <w:proofErr w:type="spellEnd"/>
                                   </w:sdtContent>
                                 </w:sdt>
                               </w:p>
@@ -3988,9 +3990,8 @@
     <w:p>
       <w:pPr>
         <w:pStyle w:val="Titre1"/>
-        <w:jc w:val="center"/>
       </w:pPr>
-      <w:bookmarkStart w:id="0" w:name="_Toc31378548"/>
+      <w:bookmarkStart w:id="0" w:name="_Toc31965042"/>
       <w:r>
         <w:lastRenderedPageBreak/>
         <w:t>Sommaire</w:t>
@@ -4035,7 +4036,9 @@
               <w:tab w:val="right" w:leader="dot" w:pos="9062"/>
             </w:tabs>
             <w:rPr>
+              <w:rFonts w:eastAsiaTheme="minorEastAsia"/>
               <w:noProof/>
+              <w:lang w:eastAsia="fr-FR"/>
             </w:rPr>
           </w:pPr>
           <w:r>
@@ -4047,7 +4050,7 @@
           <w:r>
             <w:fldChar w:fldCharType="separate"/>
           </w:r>
-          <w:hyperlink w:anchor="_Toc31378548" w:history="1">
+          <w:hyperlink w:anchor="_Toc31965042" w:history="1">
             <w:r>
               <w:rPr>
                 <w:rStyle w:val="Lienhypertexte"/>
@@ -4074,7 +4077,7 @@
                 <w:noProof/>
                 <w:webHidden/>
               </w:rPr>
-              <w:instrText xml:space="preserve"> PAGEREF _Toc31378548 \h </w:instrText>
+              <w:instrText xml:space="preserve"> PAGEREF _Toc31965042 \h </w:instrText>
             </w:r>
             <w:r>
               <w:rPr>
@@ -4112,16 +4115,226 @@
               <w:tab w:val="right" w:leader="dot" w:pos="9062"/>
             </w:tabs>
             <w:rPr>
+              <w:rFonts w:eastAsiaTheme="minorEastAsia"/>
+              <w:noProof/>
+              <w:lang w:eastAsia="fr-FR"/>
+            </w:rPr>
+          </w:pPr>
+          <w:hyperlink w:anchor="_Toc31965043" w:history="1">
+            <w:r>
+              <w:rPr>
+                <w:rStyle w:val="Lienhypertexte"/>
+                <w:noProof/>
+              </w:rPr>
+              <w:t>Hypothèse</w:t>
+            </w:r>
+            <w:r>
+              <w:rPr>
+                <w:noProof/>
+                <w:webHidden/>
+              </w:rPr>
+              <w:tab/>
+            </w:r>
+            <w:r>
+              <w:rPr>
+                <w:noProof/>
+                <w:webHidden/>
+              </w:rPr>
+              <w:fldChar w:fldCharType="begin"/>
+            </w:r>
+            <w:r>
+              <w:rPr>
+                <w:noProof/>
+                <w:webHidden/>
+              </w:rPr>
+              <w:instrText xml:space="preserve"> PAGEREF _Toc31965043 \h </w:instrText>
+            </w:r>
+            <w:r>
+              <w:rPr>
+                <w:noProof/>
+                <w:webHidden/>
+              </w:rPr>
+            </w:r>
+            <w:r>
+              <w:rPr>
+                <w:noProof/>
+                <w:webHidden/>
+              </w:rPr>
+              <w:fldChar w:fldCharType="separate"/>
+            </w:r>
+            <w:r>
+              <w:rPr>
+                <w:noProof/>
+                <w:webHidden/>
+              </w:rPr>
+              <w:t>2</w:t>
+            </w:r>
+            <w:r>
+              <w:rPr>
+                <w:noProof/>
+                <w:webHidden/>
+              </w:rPr>
+              <w:fldChar w:fldCharType="end"/>
+            </w:r>
+          </w:hyperlink>
+        </w:p>
+        <w:p>
+          <w:pPr>
+            <w:pStyle w:val="TM1"/>
+            <w:tabs>
+              <w:tab w:val="right" w:leader="dot" w:pos="9062"/>
+            </w:tabs>
+            <w:rPr>
+              <w:rFonts w:eastAsiaTheme="minorEastAsia"/>
+              <w:noProof/>
+              <w:lang w:eastAsia="fr-FR"/>
+            </w:rPr>
+          </w:pPr>
+          <w:hyperlink w:anchor="_Toc31965044" w:history="1">
+            <w:r>
+              <w:rPr>
+                <w:rStyle w:val="Lienhypertexte"/>
+                <w:noProof/>
+              </w:rPr>
+              <w:t>Liste des actions ordonnées dans le temps</w:t>
+            </w:r>
+            <w:r>
+              <w:rPr>
+                <w:noProof/>
+                <w:webHidden/>
+              </w:rPr>
+              <w:tab/>
+            </w:r>
+            <w:r>
+              <w:rPr>
+                <w:noProof/>
+                <w:webHidden/>
+              </w:rPr>
+              <w:fldChar w:fldCharType="begin"/>
+            </w:r>
+            <w:r>
+              <w:rPr>
+                <w:noProof/>
+                <w:webHidden/>
+              </w:rPr>
+              <w:instrText xml:space="preserve"> PAGEREF _Toc31965044 \h </w:instrText>
+            </w:r>
+            <w:r>
+              <w:rPr>
+                <w:noProof/>
+                <w:webHidden/>
+              </w:rPr>
+            </w:r>
+            <w:r>
+              <w:rPr>
+                <w:noProof/>
+                <w:webHidden/>
+              </w:rPr>
+              <w:fldChar w:fldCharType="separate"/>
+            </w:r>
+            <w:r>
+              <w:rPr>
+                <w:noProof/>
+                <w:webHidden/>
+              </w:rPr>
+              <w:t>3</w:t>
+            </w:r>
+            <w:r>
+              <w:rPr>
+                <w:noProof/>
+                <w:webHidden/>
+              </w:rPr>
+              <w:fldChar w:fldCharType="end"/>
+            </w:r>
+          </w:hyperlink>
+        </w:p>
+        <w:p>
+          <w:pPr>
+            <w:pStyle w:val="TM1"/>
+            <w:tabs>
+              <w:tab w:val="right" w:leader="dot" w:pos="9062"/>
+            </w:tabs>
+            <w:rPr>
+              <w:rFonts w:eastAsiaTheme="minorEastAsia"/>
+              <w:noProof/>
+              <w:lang w:eastAsia="fr-FR"/>
+            </w:rPr>
+          </w:pPr>
+          <w:hyperlink w:anchor="_Toc31965045" w:history="1">
+            <w:r>
+              <w:rPr>
+                <w:rStyle w:val="Lienhypertexte"/>
+                <w:noProof/>
+              </w:rPr>
+              <w:t>Diagrammes de séquence</w:t>
+            </w:r>
+            <w:r>
+              <w:rPr>
+                <w:noProof/>
+                <w:webHidden/>
+              </w:rPr>
+              <w:tab/>
+            </w:r>
+            <w:r>
+              <w:rPr>
+                <w:noProof/>
+                <w:webHidden/>
+              </w:rPr>
+              <w:fldChar w:fldCharType="begin"/>
+            </w:r>
+            <w:r>
+              <w:rPr>
+                <w:noProof/>
+                <w:webHidden/>
+              </w:rPr>
+              <w:instrText xml:space="preserve"> PAGEREF _Toc31965045 \h </w:instrText>
+            </w:r>
+            <w:r>
+              <w:rPr>
+                <w:noProof/>
+                <w:webHidden/>
+              </w:rPr>
+            </w:r>
+            <w:r>
+              <w:rPr>
+                <w:noProof/>
+                <w:webHidden/>
+              </w:rPr>
+              <w:fldChar w:fldCharType="separate"/>
+            </w:r>
+            <w:r>
+              <w:rPr>
+                <w:noProof/>
+                <w:webHidden/>
+              </w:rPr>
+              <w:t>4</w:t>
+            </w:r>
+            <w:r>
+              <w:rPr>
+                <w:noProof/>
+                <w:webHidden/>
+              </w:rPr>
+              <w:fldChar w:fldCharType="end"/>
+            </w:r>
+          </w:hyperlink>
+        </w:p>
+        <w:p>
+          <w:pPr>
+            <w:pStyle w:val="TM2"/>
+            <w:tabs>
+              <w:tab w:val="right" w:leader="dot" w:pos="9062"/>
+            </w:tabs>
+            <w:rPr>
               <w:noProof/>
             </w:rPr>
           </w:pPr>
-          <w:hyperlink w:anchor="_Toc31378549" w:history="1">
+          <w:hyperlink w:anchor="_Toc31965046" w:history="1">
             <w:r>
               <w:rPr>
                 <w:rStyle w:val="Lienhypertexte"/>
                 <w:noProof/>
               </w:rPr>
-              <w:t>Hypothèse</w:t>
+              <w:t>Reporter rapports</w:t>
             </w:r>
             <w:r>
               <w:rPr>
@@ -4142,7 +4355,7 @@
                 <w:noProof/>
                 <w:webHidden/>
               </w:rPr>
-              <w:instrText xml:space="preserve"> PAGEREF _Toc31378549 \h </w:instrText>
+              <w:instrText xml:space="preserve"> PAGEREF _Toc31965046 \h </w:instrText>
             </w:r>
             <w:r>
               <w:rPr>
@@ -4162,7 +4375,483 @@
                 <w:noProof/>
                 <w:webHidden/>
               </w:rPr>
-              <w:t>2</w:t>
+              <w:t>4</w:t>
+            </w:r>
+            <w:r>
+              <w:rPr>
+                <w:noProof/>
+                <w:webHidden/>
+              </w:rPr>
+              <w:fldChar w:fldCharType="end"/>
+            </w:r>
+          </w:hyperlink>
+        </w:p>
+        <w:p>
+          <w:pPr>
+            <w:pStyle w:val="TM2"/>
+            <w:tabs>
+              <w:tab w:val="right" w:leader="dot" w:pos="9062"/>
+            </w:tabs>
+            <w:rPr>
+              <w:noProof/>
+            </w:rPr>
+          </w:pPr>
+          <w:hyperlink w:anchor="_Toc31965047" w:history="1">
+            <w:r>
+              <w:rPr>
+                <w:rStyle w:val="Lienhypertexte"/>
+                <w:noProof/>
+              </w:rPr>
+              <w:t>Modification du rapport</w:t>
+            </w:r>
+            <w:r>
+              <w:rPr>
+                <w:noProof/>
+                <w:webHidden/>
+              </w:rPr>
+              <w:tab/>
+            </w:r>
+            <w:r>
+              <w:rPr>
+                <w:noProof/>
+                <w:webHidden/>
+              </w:rPr>
+              <w:fldChar w:fldCharType="begin"/>
+            </w:r>
+            <w:r>
+              <w:rPr>
+                <w:noProof/>
+                <w:webHidden/>
+              </w:rPr>
+              <w:instrText xml:space="preserve"> PAGEREF _Toc31965047 \h </w:instrText>
+            </w:r>
+            <w:r>
+              <w:rPr>
+                <w:noProof/>
+                <w:webHidden/>
+              </w:rPr>
+            </w:r>
+            <w:r>
+              <w:rPr>
+                <w:noProof/>
+                <w:webHidden/>
+              </w:rPr>
+              <w:fldChar w:fldCharType="separate"/>
+            </w:r>
+            <w:r>
+              <w:rPr>
+                <w:noProof/>
+                <w:webHidden/>
+              </w:rPr>
+              <w:t>4</w:t>
+            </w:r>
+            <w:r>
+              <w:rPr>
+                <w:noProof/>
+                <w:webHidden/>
+              </w:rPr>
+              <w:fldChar w:fldCharType="end"/>
+            </w:r>
+          </w:hyperlink>
+        </w:p>
+        <w:p>
+          <w:pPr>
+            <w:pStyle w:val="TM2"/>
+            <w:tabs>
+              <w:tab w:val="right" w:leader="dot" w:pos="9062"/>
+            </w:tabs>
+            <w:rPr>
+              <w:noProof/>
+            </w:rPr>
+          </w:pPr>
+          <w:hyperlink w:anchor="_Toc31965048" w:history="1">
+            <w:r>
+              <w:rPr>
+                <w:rStyle w:val="Lienhypertexte"/>
+                <w:noProof/>
+              </w:rPr>
+              <w:t>Création d’un rapport</w:t>
+            </w:r>
+            <w:r>
+              <w:rPr>
+                <w:noProof/>
+                <w:webHidden/>
+              </w:rPr>
+              <w:tab/>
+            </w:r>
+            <w:r>
+              <w:rPr>
+                <w:noProof/>
+                <w:webHidden/>
+              </w:rPr>
+              <w:fldChar w:fldCharType="begin"/>
+            </w:r>
+            <w:r>
+              <w:rPr>
+                <w:noProof/>
+                <w:webHidden/>
+              </w:rPr>
+              <w:instrText xml:space="preserve"> PAGEREF _Toc31965048 \h </w:instrText>
+            </w:r>
+            <w:r>
+              <w:rPr>
+                <w:noProof/>
+                <w:webHidden/>
+              </w:rPr>
+            </w:r>
+            <w:r>
+              <w:rPr>
+                <w:noProof/>
+                <w:webHidden/>
+              </w:rPr>
+              <w:fldChar w:fldCharType="separate"/>
+            </w:r>
+            <w:r>
+              <w:rPr>
+                <w:noProof/>
+                <w:webHidden/>
+              </w:rPr>
+              <w:t>5</w:t>
+            </w:r>
+            <w:r>
+              <w:rPr>
+                <w:noProof/>
+                <w:webHidden/>
+              </w:rPr>
+              <w:fldChar w:fldCharType="end"/>
+            </w:r>
+          </w:hyperlink>
+        </w:p>
+        <w:p>
+          <w:pPr>
+            <w:pStyle w:val="TM2"/>
+            <w:tabs>
+              <w:tab w:val="right" w:leader="dot" w:pos="9062"/>
+            </w:tabs>
+            <w:rPr>
+              <w:noProof/>
+            </w:rPr>
+          </w:pPr>
+          <w:hyperlink w:anchor="_Toc31965049" w:history="1">
+            <w:r>
+              <w:rPr>
+                <w:rStyle w:val="Lienhypertexte"/>
+                <w:noProof/>
+              </w:rPr>
+              <w:t>Visualiser un rapport</w:t>
+            </w:r>
+            <w:r>
+              <w:rPr>
+                <w:noProof/>
+                <w:webHidden/>
+              </w:rPr>
+              <w:tab/>
+            </w:r>
+            <w:r>
+              <w:rPr>
+                <w:noProof/>
+                <w:webHidden/>
+              </w:rPr>
+              <w:fldChar w:fldCharType="begin"/>
+            </w:r>
+            <w:r>
+              <w:rPr>
+                <w:noProof/>
+                <w:webHidden/>
+              </w:rPr>
+              <w:instrText xml:space="preserve"> PAGEREF _Toc31965049 \h </w:instrText>
+            </w:r>
+            <w:r>
+              <w:rPr>
+                <w:noProof/>
+                <w:webHidden/>
+              </w:rPr>
+            </w:r>
+            <w:r>
+              <w:rPr>
+                <w:noProof/>
+                <w:webHidden/>
+              </w:rPr>
+              <w:fldChar w:fldCharType="separate"/>
+            </w:r>
+            <w:r>
+              <w:rPr>
+                <w:noProof/>
+                <w:webHidden/>
+              </w:rPr>
+              <w:t>5</w:t>
+            </w:r>
+            <w:r>
+              <w:rPr>
+                <w:noProof/>
+                <w:webHidden/>
+              </w:rPr>
+              <w:fldChar w:fldCharType="end"/>
+            </w:r>
+          </w:hyperlink>
+        </w:p>
+        <w:p>
+          <w:pPr>
+            <w:pStyle w:val="TM3"/>
+            <w:tabs>
+              <w:tab w:val="right" w:leader="dot" w:pos="9062"/>
+            </w:tabs>
+            <w:rPr>
+              <w:noProof/>
+            </w:rPr>
+          </w:pPr>
+          <w:hyperlink w:anchor="_Toc31965050" w:history="1">
+            <w:r>
+              <w:rPr>
+                <w:rStyle w:val="Lienhypertexte"/>
+                <w:noProof/>
+              </w:rPr>
+              <w:t>Employé</w:t>
+            </w:r>
+            <w:r>
+              <w:rPr>
+                <w:noProof/>
+                <w:webHidden/>
+              </w:rPr>
+              <w:tab/>
+            </w:r>
+            <w:r>
+              <w:rPr>
+                <w:noProof/>
+                <w:webHidden/>
+              </w:rPr>
+              <w:fldChar w:fldCharType="begin"/>
+            </w:r>
+            <w:r>
+              <w:rPr>
+                <w:noProof/>
+                <w:webHidden/>
+              </w:rPr>
+              <w:instrText xml:space="preserve"> PAGEREF _Toc31965050 \h </w:instrText>
+            </w:r>
+            <w:r>
+              <w:rPr>
+                <w:noProof/>
+                <w:webHidden/>
+              </w:rPr>
+            </w:r>
+            <w:r>
+              <w:rPr>
+                <w:noProof/>
+                <w:webHidden/>
+              </w:rPr>
+              <w:fldChar w:fldCharType="separate"/>
+            </w:r>
+            <w:r>
+              <w:rPr>
+                <w:noProof/>
+                <w:webHidden/>
+              </w:rPr>
+              <w:t>5</w:t>
+            </w:r>
+            <w:r>
+              <w:rPr>
+                <w:noProof/>
+                <w:webHidden/>
+              </w:rPr>
+              <w:fldChar w:fldCharType="end"/>
+            </w:r>
+          </w:hyperlink>
+        </w:p>
+        <w:p>
+          <w:pPr>
+            <w:pStyle w:val="TM3"/>
+            <w:tabs>
+              <w:tab w:val="right" w:leader="dot" w:pos="9062"/>
+            </w:tabs>
+            <w:rPr>
+              <w:noProof/>
+            </w:rPr>
+          </w:pPr>
+          <w:hyperlink w:anchor="_Toc31965051" w:history="1">
+            <w:r>
+              <w:rPr>
+                <w:rStyle w:val="Lienhypertexte"/>
+                <w:noProof/>
+              </w:rPr>
+              <w:t>Secrétaire</w:t>
+            </w:r>
+            <w:r>
+              <w:rPr>
+                <w:noProof/>
+                <w:webHidden/>
+              </w:rPr>
+              <w:tab/>
+            </w:r>
+            <w:r>
+              <w:rPr>
+                <w:noProof/>
+                <w:webHidden/>
+              </w:rPr>
+              <w:fldChar w:fldCharType="begin"/>
+            </w:r>
+            <w:r>
+              <w:rPr>
+                <w:noProof/>
+                <w:webHidden/>
+              </w:rPr>
+              <w:instrText xml:space="preserve"> PAGEREF _Toc31965051 \h </w:instrText>
+            </w:r>
+            <w:r>
+              <w:rPr>
+                <w:noProof/>
+                <w:webHidden/>
+              </w:rPr>
+            </w:r>
+            <w:r>
+              <w:rPr>
+                <w:noProof/>
+                <w:webHidden/>
+              </w:rPr>
+              <w:fldChar w:fldCharType="separate"/>
+            </w:r>
+            <w:r>
+              <w:rPr>
+                <w:noProof/>
+                <w:webHidden/>
+              </w:rPr>
+              <w:t>6</w:t>
+            </w:r>
+            <w:r>
+              <w:rPr>
+                <w:noProof/>
+                <w:webHidden/>
+              </w:rPr>
+              <w:fldChar w:fldCharType="end"/>
+            </w:r>
+          </w:hyperlink>
+        </w:p>
+        <w:p>
+          <w:pPr>
+            <w:pStyle w:val="TM2"/>
+            <w:tabs>
+              <w:tab w:val="right" w:leader="dot" w:pos="9062"/>
+            </w:tabs>
+            <w:rPr>
+              <w:noProof/>
+            </w:rPr>
+          </w:pPr>
+          <w:hyperlink w:anchor="_Toc31965052" w:history="1">
+            <w:r>
+              <w:rPr>
+                <w:rStyle w:val="Lienhypertexte"/>
+                <w:noProof/>
+              </w:rPr>
+              <w:t>Envoyer rapport</w:t>
+            </w:r>
+            <w:r>
+              <w:rPr>
+                <w:noProof/>
+                <w:webHidden/>
+              </w:rPr>
+              <w:tab/>
+            </w:r>
+            <w:r>
+              <w:rPr>
+                <w:noProof/>
+                <w:webHidden/>
+              </w:rPr>
+              <w:fldChar w:fldCharType="begin"/>
+            </w:r>
+            <w:r>
+              <w:rPr>
+                <w:noProof/>
+                <w:webHidden/>
+              </w:rPr>
+              <w:instrText xml:space="preserve"> PAGEREF _Toc31965052 \h </w:instrText>
+            </w:r>
+            <w:r>
+              <w:rPr>
+                <w:noProof/>
+                <w:webHidden/>
+              </w:rPr>
+            </w:r>
+            <w:r>
+              <w:rPr>
+                <w:noProof/>
+                <w:webHidden/>
+              </w:rPr>
+              <w:fldChar w:fldCharType="separate"/>
+            </w:r>
+            <w:r>
+              <w:rPr>
+                <w:noProof/>
+                <w:webHidden/>
+              </w:rPr>
+              <w:t>6</w:t>
+            </w:r>
+            <w:r>
+              <w:rPr>
+                <w:noProof/>
+                <w:webHidden/>
+              </w:rPr>
+              <w:fldChar w:fldCharType="end"/>
+            </w:r>
+          </w:hyperlink>
+        </w:p>
+        <w:p>
+          <w:pPr>
+            <w:pStyle w:val="TM2"/>
+            <w:tabs>
+              <w:tab w:val="right" w:leader="dot" w:pos="9062"/>
+            </w:tabs>
+            <w:rPr>
+              <w:noProof/>
+            </w:rPr>
+          </w:pPr>
+          <w:hyperlink w:anchor="_Toc31965053" w:history="1">
+            <w:r>
+              <w:rPr>
+                <w:rStyle w:val="Lienhypertexte"/>
+                <w:noProof/>
+              </w:rPr>
+              <w:t>Rappel employé</w:t>
+            </w:r>
+            <w:r>
+              <w:rPr>
+                <w:noProof/>
+                <w:webHidden/>
+              </w:rPr>
+              <w:tab/>
+            </w:r>
+            <w:r>
+              <w:rPr>
+                <w:noProof/>
+                <w:webHidden/>
+              </w:rPr>
+              <w:fldChar w:fldCharType="begin"/>
+            </w:r>
+            <w:r>
+              <w:rPr>
+                <w:noProof/>
+                <w:webHidden/>
+              </w:rPr>
+              <w:instrText xml:space="preserve"> PAGEREF _Toc31965053 \h </w:instrText>
+            </w:r>
+            <w:r>
+              <w:rPr>
+                <w:noProof/>
+                <w:webHidden/>
+              </w:rPr>
+            </w:r>
+            <w:r>
+              <w:rPr>
+                <w:noProof/>
+                <w:webHidden/>
+              </w:rPr>
+              <w:fldChar w:fldCharType="separate"/>
+            </w:r>
+            <w:r>
+              <w:rPr>
+                <w:noProof/>
+                <w:webHidden/>
+              </w:rPr>
+              <w:t>7</w:t>
             </w:r>
             <w:r>
               <w:rPr>
@@ -4198,18 +4887,19 @@
       <w:r>
         <w:br w:type="page"/>
       </w:r>
+      <w:bookmarkStart w:id="1" w:name="_GoBack"/>
+      <w:bookmarkEnd w:id="1"/>
     </w:p>
     <w:p>
       <w:pPr>
         <w:pStyle w:val="Titre1"/>
-        <w:jc w:val="center"/>
       </w:pPr>
-      <w:bookmarkStart w:id="1" w:name="_Toc31378549"/>
+      <w:bookmarkStart w:id="2" w:name="_Toc31965043"/>
       <w:r>
         <w:lastRenderedPageBreak/>
         <w:t>Hypothèse</w:t>
       </w:r>
-      <w:bookmarkEnd w:id="1"/>
+      <w:bookmarkEnd w:id="2"/>
     </w:p>
     <w:p/>
     <w:p>
@@ -4232,12 +4922,13 @@
     <w:p>
       <w:pPr>
         <w:pStyle w:val="Titre1"/>
-        <w:jc w:val="center"/>
       </w:pPr>
+      <w:bookmarkStart w:id="3" w:name="_Toc31965044"/>
       <w:r>
         <w:lastRenderedPageBreak/>
         <w:t>Liste des actions ordonnées dans le temps</w:t>
       </w:r>
+      <w:bookmarkEnd w:id="3"/>
     </w:p>
     <w:p/>
     <w:p>
@@ -4306,8 +4997,6 @@
         </w:rPr>
         <w:t xml:space="preserve"> (activité et frais)</w:t>
       </w:r>
-      <w:bookmarkStart w:id="2" w:name="_GoBack"/>
-      <w:bookmarkEnd w:id="2"/>
       <w:r>
         <w:rPr>
           <w:rFonts w:asciiTheme="minorHAnsi" w:hAnsiTheme="minorHAnsi" w:cstheme="minorHAnsi"/>
@@ -4484,8 +5173,814 @@
     </w:p>
     <w:p/>
     <w:p/>
+    <w:p/>
+    <w:p/>
+    <w:p/>
+    <w:p/>
+    <w:p/>
+    <w:p/>
+    <w:p/>
+    <w:p/>
+    <w:p/>
+    <w:p/>
+    <w:p/>
+    <w:p/>
+    <w:p/>
+    <w:p/>
+    <w:p/>
+    <w:p/>
+    <w:p>
+      <w:pPr>
+        <w:pStyle w:val="Titre1"/>
+      </w:pPr>
+      <w:bookmarkStart w:id="4" w:name="_Toc31965045"/>
+      <w:r>
+        <w:lastRenderedPageBreak/>
+        <w:t>Diagrammes de séquence</w:t>
+      </w:r>
+      <w:bookmarkEnd w:id="4"/>
+    </w:p>
+    <w:p/>
+    <w:p>
+      <w:pPr>
+        <w:pStyle w:val="Titre2"/>
+      </w:pPr>
+      <w:bookmarkStart w:id="5" w:name="_Toc31965046"/>
+      <w:r>
+        <w:rPr>
+          <w:noProof/>
+        </w:rPr>
+        <w:drawing>
+          <wp:anchor distT="0" distB="0" distL="114300" distR="114300" simplePos="0" relativeHeight="251662336" behindDoc="0" locked="0" layoutInCell="1" allowOverlap="1" wp14:anchorId="11CA43CC" wp14:editId="2745C344">
+            <wp:simplePos x="0" y="0"/>
+            <wp:positionH relativeFrom="margin">
+              <wp:align>center</wp:align>
+            </wp:positionH>
+            <wp:positionV relativeFrom="paragraph">
+              <wp:posOffset>215721</wp:posOffset>
+            </wp:positionV>
+            <wp:extent cx="2876550" cy="2647950"/>
+            <wp:effectExtent l="0" t="0" r="0" b="0"/>
+            <wp:wrapTopAndBottom/>
+            <wp:docPr id="34" name="Image 34"/>
+            <wp:cNvGraphicFramePr>
+              <a:graphicFrameLocks xmlns:a="http://schemas.openxmlformats.org/drawingml/2006/main" noChangeAspect="1"/>
+            </wp:cNvGraphicFramePr>
+            <a:graphic xmlns:a="http://schemas.openxmlformats.org/drawingml/2006/main">
+              <a:graphicData uri="http://schemas.openxmlformats.org/drawingml/2006/picture">
+                <pic:pic xmlns:pic="http://schemas.openxmlformats.org/drawingml/2006/picture">
+                  <pic:nvPicPr>
+                    <pic:cNvPr id="0" name="Picture 5"/>
+                    <pic:cNvPicPr>
+                      <a:picLocks noChangeAspect="1" noChangeArrowheads="1"/>
+                    </pic:cNvPicPr>
+                  </pic:nvPicPr>
+                  <pic:blipFill>
+                    <a:blip r:embed="rId9">
+                      <a:extLst>
+                        <a:ext uri="{28A0092B-C50C-407E-A947-70E740481C1C}">
+                          <a14:useLocalDpi xmlns:a14="http://schemas.microsoft.com/office/drawing/2010/main" val="0"/>
+                        </a:ext>
+                      </a:extLst>
+                    </a:blip>
+                    <a:srcRect/>
+                    <a:stretch>
+                      <a:fillRect/>
+                    </a:stretch>
+                  </pic:blipFill>
+                  <pic:spPr bwMode="auto">
+                    <a:xfrm>
+                      <a:off x="0" y="0"/>
+                      <a:ext cx="2876550" cy="2647950"/>
+                    </a:xfrm>
+                    <a:prstGeom prst="rect">
+                      <a:avLst/>
+                    </a:prstGeom>
+                    <a:noFill/>
+                    <a:ln>
+                      <a:noFill/>
+                    </a:ln>
+                  </pic:spPr>
+                </pic:pic>
+              </a:graphicData>
+            </a:graphic>
+          </wp:anchor>
+        </w:drawing>
+      </w:r>
+      <w:r>
+        <w:t>Re</w:t>
+      </w:r>
+      <w:r>
+        <w:t>porter rapports</w:t>
+      </w:r>
+      <w:bookmarkEnd w:id="5"/>
+    </w:p>
+    <w:p/>
+    <w:p>
+      <w:r>
+        <w:t xml:space="preserve">Ici est représenter le diagramme de séquence pour </w:t>
+      </w:r>
+      <w:r>
+        <w:t>reporter</w:t>
+      </w:r>
+      <w:r>
+        <w:t xml:space="preserve"> tous les rapports. L’entité secrétaire </w:t>
+      </w:r>
+      <w:r>
+        <w:t>interagit avec le système pour reporter</w:t>
+      </w:r>
+      <w:r>
+        <w:t xml:space="preserve"> tous les rapports</w:t>
+      </w:r>
+      <w:r>
+        <w:t xml:space="preserve"> pour le système de facturation de l’entreprise. </w:t>
+      </w:r>
+    </w:p>
+    <w:p>
+      <w:pPr>
+        <w:pStyle w:val="Titre2"/>
+      </w:pPr>
+      <w:bookmarkStart w:id="6" w:name="_Toc31965047"/>
+      <w:r>
+        <w:rPr>
+          <w:noProof/>
+        </w:rPr>
+        <w:drawing>
+          <wp:anchor distT="0" distB="0" distL="114300" distR="114300" simplePos="0" relativeHeight="251663360" behindDoc="0" locked="0" layoutInCell="1" allowOverlap="1" wp14:anchorId="0970A960" wp14:editId="01D4CEF6">
+            <wp:simplePos x="0" y="0"/>
+            <wp:positionH relativeFrom="margin">
+              <wp:align>center</wp:align>
+            </wp:positionH>
+            <wp:positionV relativeFrom="paragraph">
+              <wp:posOffset>263972</wp:posOffset>
+            </wp:positionV>
+            <wp:extent cx="3311525" cy="3103245"/>
+            <wp:effectExtent l="0" t="0" r="3175" b="1905"/>
+            <wp:wrapTopAndBottom/>
+            <wp:docPr id="35" name="Image 35"/>
+            <wp:cNvGraphicFramePr>
+              <a:graphicFrameLocks xmlns:a="http://schemas.openxmlformats.org/drawingml/2006/main" noChangeAspect="1"/>
+            </wp:cNvGraphicFramePr>
+            <a:graphic xmlns:a="http://schemas.openxmlformats.org/drawingml/2006/main">
+              <a:graphicData uri="http://schemas.openxmlformats.org/drawingml/2006/picture">
+                <pic:pic xmlns:pic="http://schemas.openxmlformats.org/drawingml/2006/picture">
+                  <pic:nvPicPr>
+                    <pic:cNvPr id="0" name="Picture 7"/>
+                    <pic:cNvPicPr>
+                      <a:picLocks noChangeAspect="1" noChangeArrowheads="1"/>
+                    </pic:cNvPicPr>
+                  </pic:nvPicPr>
+                  <pic:blipFill rotWithShape="1">
+                    <a:blip r:embed="rId10">
+                      <a:extLst>
+                        <a:ext uri="{28A0092B-C50C-407E-A947-70E740481C1C}">
+                          <a14:useLocalDpi xmlns:a14="http://schemas.microsoft.com/office/drawing/2010/main" val="0"/>
+                        </a:ext>
+                      </a:extLst>
+                    </a:blip>
+                    <a:srcRect t="4169"/>
+                    <a:stretch/>
+                  </pic:blipFill>
+                  <pic:spPr bwMode="auto">
+                    <a:xfrm>
+                      <a:off x="0" y="0"/>
+                      <a:ext cx="3311525" cy="3103245"/>
+                    </a:xfrm>
+                    <a:prstGeom prst="rect">
+                      <a:avLst/>
+                    </a:prstGeom>
+                    <a:noFill/>
+                    <a:ln>
+                      <a:noFill/>
+                    </a:ln>
+                    <a:extLst>
+                      <a:ext uri="{53640926-AAD7-44D8-BBD7-CCE9431645EC}">
+                        <a14:shadowObscured xmlns:a14="http://schemas.microsoft.com/office/drawing/2010/main"/>
+                      </a:ext>
+                    </a:extLst>
+                  </pic:spPr>
+                </pic:pic>
+              </a:graphicData>
+            </a:graphic>
+            <wp14:sizeRelH relativeFrom="margin">
+              <wp14:pctWidth>0</wp14:pctWidth>
+            </wp14:sizeRelH>
+            <wp14:sizeRelV relativeFrom="margin">
+              <wp14:pctHeight>0</wp14:pctHeight>
+            </wp14:sizeRelV>
+          </wp:anchor>
+        </w:drawing>
+      </w:r>
+      <w:r>
+        <w:t>Modification du rapport</w:t>
+      </w:r>
+      <w:bookmarkEnd w:id="6"/>
+    </w:p>
+    <w:p/>
+    <w:p>
+      <w:r>
+        <w:t xml:space="preserve">Ici est représenter le diagramme de séquence pour </w:t>
+      </w:r>
+      <w:r>
+        <w:t xml:space="preserve">la </w:t>
+      </w:r>
+      <w:r>
+        <w:t>modification</w:t>
+      </w:r>
+      <w:r>
+        <w:t xml:space="preserve"> d’un</w:t>
+      </w:r>
+      <w:r>
+        <w:t xml:space="preserve"> rapport. L’entité </w:t>
+      </w:r>
+      <w:r>
+        <w:t>employé</w:t>
+      </w:r>
+      <w:r>
+        <w:t xml:space="preserve"> interagit avec le système pour </w:t>
+      </w:r>
+      <w:r>
+        <w:t xml:space="preserve">se connecter. Ensuite </w:t>
+      </w:r>
+      <w:r>
+        <w:t>ouvre un rapport grâce au système, puis récupère les informations du rapport et les affiche. Ainsi l’employé peut modifier le rapport comme il le souhaite et l’enregistre.</w:t>
+      </w:r>
+    </w:p>
+    <w:p>
+      <w:pPr>
+        <w:pStyle w:val="Titre2"/>
+      </w:pPr>
+      <w:bookmarkStart w:id="7" w:name="_Toc31965048"/>
+      <w:r>
+        <w:rPr>
+          <w:noProof/>
+        </w:rPr>
+        <w:lastRenderedPageBreak/>
+        <w:drawing>
+          <wp:anchor distT="0" distB="0" distL="114300" distR="114300" simplePos="0" relativeHeight="251665408" behindDoc="0" locked="0" layoutInCell="1" allowOverlap="1" wp14:anchorId="6372E3BD" wp14:editId="4C91AEC8">
+            <wp:simplePos x="0" y="0"/>
+            <wp:positionH relativeFrom="margin">
+              <wp:posOffset>609600</wp:posOffset>
+            </wp:positionH>
+            <wp:positionV relativeFrom="paragraph">
+              <wp:posOffset>314960</wp:posOffset>
+            </wp:positionV>
+            <wp:extent cx="4540885" cy="4105275"/>
+            <wp:effectExtent l="0" t="0" r="0" b="9525"/>
+            <wp:wrapTopAndBottom/>
+            <wp:docPr id="37" name="Image 37"/>
+            <wp:cNvGraphicFramePr>
+              <a:graphicFrameLocks xmlns:a="http://schemas.openxmlformats.org/drawingml/2006/main" noChangeAspect="1"/>
+            </wp:cNvGraphicFramePr>
+            <a:graphic xmlns:a="http://schemas.openxmlformats.org/drawingml/2006/main">
+              <a:graphicData uri="http://schemas.openxmlformats.org/drawingml/2006/picture">
+                <pic:pic xmlns:pic="http://schemas.openxmlformats.org/drawingml/2006/picture">
+                  <pic:nvPicPr>
+                    <pic:cNvPr id="0" name="Picture 9"/>
+                    <pic:cNvPicPr>
+                      <a:picLocks noChangeAspect="1" noChangeArrowheads="1"/>
+                    </pic:cNvPicPr>
+                  </pic:nvPicPr>
+                  <pic:blipFill rotWithShape="1">
+                    <a:blip r:embed="rId11">
+                      <a:extLst>
+                        <a:ext uri="{28A0092B-C50C-407E-A947-70E740481C1C}">
+                          <a14:useLocalDpi xmlns:a14="http://schemas.microsoft.com/office/drawing/2010/main" val="0"/>
+                        </a:ext>
+                      </a:extLst>
+                    </a:blip>
+                    <a:srcRect t="5648" b="29209"/>
+                    <a:stretch/>
+                  </pic:blipFill>
+                  <pic:spPr bwMode="auto">
+                    <a:xfrm>
+                      <a:off x="0" y="0"/>
+                      <a:ext cx="4540885" cy="4105275"/>
+                    </a:xfrm>
+                    <a:prstGeom prst="rect">
+                      <a:avLst/>
+                    </a:prstGeom>
+                    <a:noFill/>
+                    <a:ln>
+                      <a:noFill/>
+                    </a:ln>
+                    <a:extLst>
+                      <a:ext uri="{53640926-AAD7-44D8-BBD7-CCE9431645EC}">
+                        <a14:shadowObscured xmlns:a14="http://schemas.microsoft.com/office/drawing/2010/main"/>
+                      </a:ext>
+                    </a:extLst>
+                  </pic:spPr>
+                </pic:pic>
+              </a:graphicData>
+            </a:graphic>
+            <wp14:sizeRelV relativeFrom="margin">
+              <wp14:pctHeight>0</wp14:pctHeight>
+            </wp14:sizeRelV>
+          </wp:anchor>
+        </w:drawing>
+      </w:r>
+      <w:r>
+        <w:t>Création d’un rapport</w:t>
+      </w:r>
+      <w:bookmarkEnd w:id="7"/>
+    </w:p>
+    <w:p/>
+    <w:p>
+      <w:r>
+        <w:t xml:space="preserve">Ici est représenter le diagramme de séquence pour la création d’un rapport. L’entité employé interagit avec le système pour se connecter. Ensuite </w:t>
+      </w:r>
+      <w:r>
+        <w:t>fait une demande de rapport et le système créer un rapport vierge. Une fois le rapport créé, le formulaire est affiché à l’employeur, ce qui va lui permettre de remplir les champs, puis de l’</w:t>
+      </w:r>
+      <w:r>
+        <w:t>enregistrer</w:t>
+      </w:r>
+      <w:r>
+        <w:t>.</w:t>
+      </w:r>
+    </w:p>
+    <w:p>
+      <w:pPr>
+        <w:pStyle w:val="Titre2"/>
+        <w:spacing w:after="240"/>
+      </w:pPr>
+      <w:bookmarkStart w:id="8" w:name="_Toc31965049"/>
+      <w:r>
+        <w:t>Visualiser un rapport</w:t>
+      </w:r>
+      <w:bookmarkEnd w:id="8"/>
+    </w:p>
+    <w:p>
+      <w:pPr>
+        <w:pStyle w:val="Titre3"/>
+      </w:pPr>
+      <w:bookmarkStart w:id="9" w:name="_Toc31965050"/>
+      <w:r>
+        <w:t>Employé</w:t>
+      </w:r>
+      <w:bookmarkEnd w:id="9"/>
+    </w:p>
+    <w:p>
+      <w:r>
+        <w:rPr>
+          <w:noProof/>
+        </w:rPr>
+        <w:drawing>
+          <wp:anchor distT="0" distB="0" distL="114300" distR="114300" simplePos="0" relativeHeight="251666432" behindDoc="0" locked="0" layoutInCell="1" allowOverlap="1" wp14:anchorId="23D33357" wp14:editId="4FCE6510">
+            <wp:simplePos x="0" y="0"/>
+            <wp:positionH relativeFrom="margin">
+              <wp:align>center</wp:align>
+            </wp:positionH>
+            <wp:positionV relativeFrom="paragraph">
+              <wp:posOffset>190376</wp:posOffset>
+            </wp:positionV>
+            <wp:extent cx="2970530" cy="2552700"/>
+            <wp:effectExtent l="0" t="0" r="1270" b="0"/>
+            <wp:wrapTopAndBottom/>
+            <wp:docPr id="38" name="Image 38"/>
+            <wp:cNvGraphicFramePr>
+              <a:graphicFrameLocks xmlns:a="http://schemas.openxmlformats.org/drawingml/2006/main" noChangeAspect="1"/>
+            </wp:cNvGraphicFramePr>
+            <a:graphic xmlns:a="http://schemas.openxmlformats.org/drawingml/2006/main">
+              <a:graphicData uri="http://schemas.openxmlformats.org/drawingml/2006/picture">
+                <pic:pic xmlns:pic="http://schemas.openxmlformats.org/drawingml/2006/picture">
+                  <pic:nvPicPr>
+                    <pic:cNvPr id="0" name="Picture 11"/>
+                    <pic:cNvPicPr>
+                      <a:picLocks noChangeAspect="1" noChangeArrowheads="1"/>
+                    </pic:cNvPicPr>
+                  </pic:nvPicPr>
+                  <pic:blipFill rotWithShape="1">
+                    <a:blip r:embed="rId12">
+                      <a:extLst>
+                        <a:ext uri="{28A0092B-C50C-407E-A947-70E740481C1C}">
+                          <a14:useLocalDpi xmlns:a14="http://schemas.microsoft.com/office/drawing/2010/main" val="0"/>
+                        </a:ext>
+                      </a:extLst>
+                    </a:blip>
+                    <a:srcRect b="25966"/>
+                    <a:stretch/>
+                  </pic:blipFill>
+                  <pic:spPr bwMode="auto">
+                    <a:xfrm>
+                      <a:off x="0" y="0"/>
+                      <a:ext cx="2970530" cy="2552700"/>
+                    </a:xfrm>
+                    <a:prstGeom prst="rect">
+                      <a:avLst/>
+                    </a:prstGeom>
+                    <a:noFill/>
+                    <a:ln>
+                      <a:noFill/>
+                    </a:ln>
+                    <a:extLst>
+                      <a:ext uri="{53640926-AAD7-44D8-BBD7-CCE9431645EC}">
+                        <a14:shadowObscured xmlns:a14="http://schemas.microsoft.com/office/drawing/2010/main"/>
+                      </a:ext>
+                    </a:extLst>
+                  </pic:spPr>
+                </pic:pic>
+              </a:graphicData>
+            </a:graphic>
+            <wp14:sizeRelV relativeFrom="margin">
+              <wp14:pctHeight>0</wp14:pctHeight>
+            </wp14:sizeRelV>
+          </wp:anchor>
+        </w:drawing>
+      </w:r>
+    </w:p>
+    <w:p>
+      <w:r>
+        <w:lastRenderedPageBreak/>
+        <w:t xml:space="preserve">Ici est représenter le diagramme de séquence pour la </w:t>
+      </w:r>
+      <w:r>
+        <w:t>visualisation</w:t>
+      </w:r>
+      <w:r>
+        <w:t xml:space="preserve"> d’un rapport</w:t>
+      </w:r>
+      <w:r>
+        <w:t xml:space="preserve"> du point de vu de l’employé</w:t>
+      </w:r>
+      <w:r>
+        <w:t xml:space="preserve">. L’entité employé </w:t>
+      </w:r>
+      <w:r>
+        <w:t>va interagir avec le rapport pour le visualiser, et le rapport va être affiché</w:t>
+      </w:r>
+      <w:r>
+        <w:t>.</w:t>
+      </w:r>
+    </w:p>
+    <w:p>
+      <w:pPr>
+        <w:pStyle w:val="Titre3"/>
+      </w:pPr>
+      <w:bookmarkStart w:id="10" w:name="_Toc31965051"/>
+      <w:r>
+        <w:rPr>
+          <w:noProof/>
+        </w:rPr>
+        <w:drawing>
+          <wp:anchor distT="0" distB="0" distL="114300" distR="114300" simplePos="0" relativeHeight="251667456" behindDoc="0" locked="0" layoutInCell="1" allowOverlap="1" wp14:anchorId="54940D00" wp14:editId="5F26118B">
+            <wp:simplePos x="0" y="0"/>
+            <wp:positionH relativeFrom="margin">
+              <wp:align>center</wp:align>
+            </wp:positionH>
+            <wp:positionV relativeFrom="paragraph">
+              <wp:posOffset>251336</wp:posOffset>
+            </wp:positionV>
+            <wp:extent cx="2968625" cy="2517569"/>
+            <wp:effectExtent l="0" t="0" r="3175" b="0"/>
+            <wp:wrapTopAndBottom/>
+            <wp:docPr id="39" name="Image 39"/>
+            <wp:cNvGraphicFramePr>
+              <a:graphicFrameLocks xmlns:a="http://schemas.openxmlformats.org/drawingml/2006/main" noChangeAspect="1"/>
+            </wp:cNvGraphicFramePr>
+            <a:graphic xmlns:a="http://schemas.openxmlformats.org/drawingml/2006/main">
+              <a:graphicData uri="http://schemas.openxmlformats.org/drawingml/2006/picture">
+                <pic:pic xmlns:pic="http://schemas.openxmlformats.org/drawingml/2006/picture">
+                  <pic:nvPicPr>
+                    <pic:cNvPr id="0" name="Picture 13"/>
+                    <pic:cNvPicPr>
+                      <a:picLocks noChangeAspect="1" noChangeArrowheads="1"/>
+                    </pic:cNvPicPr>
+                  </pic:nvPicPr>
+                  <pic:blipFill rotWithShape="1">
+                    <a:blip r:embed="rId13">
+                      <a:extLst>
+                        <a:ext uri="{28A0092B-C50C-407E-A947-70E740481C1C}">
+                          <a14:useLocalDpi xmlns:a14="http://schemas.microsoft.com/office/drawing/2010/main" val="0"/>
+                        </a:ext>
+                      </a:extLst>
+                    </a:blip>
+                    <a:srcRect b="26891"/>
+                    <a:stretch/>
+                  </pic:blipFill>
+                  <pic:spPr bwMode="auto">
+                    <a:xfrm>
+                      <a:off x="0" y="0"/>
+                      <a:ext cx="2968625" cy="2517569"/>
+                    </a:xfrm>
+                    <a:prstGeom prst="rect">
+                      <a:avLst/>
+                    </a:prstGeom>
+                    <a:noFill/>
+                    <a:ln>
+                      <a:noFill/>
+                    </a:ln>
+                    <a:extLst>
+                      <a:ext uri="{53640926-AAD7-44D8-BBD7-CCE9431645EC}">
+                        <a14:shadowObscured xmlns:a14="http://schemas.microsoft.com/office/drawing/2010/main"/>
+                      </a:ext>
+                    </a:extLst>
+                  </pic:spPr>
+                </pic:pic>
+              </a:graphicData>
+            </a:graphic>
+          </wp:anchor>
+        </w:drawing>
+      </w:r>
+      <w:r>
+        <w:t>Secrétaire</w:t>
+      </w:r>
+      <w:bookmarkEnd w:id="10"/>
+    </w:p>
+    <w:p/>
+    <w:p>
+      <w:r>
+        <w:t xml:space="preserve">Ici est représenter le diagramme de séquence pour la visualisation d’un rapport du point de vu de </w:t>
+      </w:r>
+      <w:proofErr w:type="spellStart"/>
+      <w:r>
+        <w:t>l</w:t>
+      </w:r>
+      <w:r>
+        <w:rPr>
+          <w:rFonts w:ascii="Arial" w:hAnsi="Arial" w:cs="Arial"/>
+          <w:color w:val="494949"/>
+          <w:sz w:val="23"/>
+          <w:szCs w:val="23"/>
+          <w:shd w:val="clear" w:color="auto" w:fill="FFFFFF"/>
+        </w:rPr>
+        <w:t>·</w:t>
+      </w:r>
+      <w:r>
+        <w:t>a</w:t>
+      </w:r>
+      <w:r>
+        <w:rPr>
+          <w:rFonts w:ascii="Arial" w:hAnsi="Arial" w:cs="Arial"/>
+          <w:color w:val="494949"/>
+          <w:sz w:val="23"/>
+          <w:szCs w:val="23"/>
+          <w:shd w:val="clear" w:color="auto" w:fill="FFFFFF"/>
+        </w:rPr>
+        <w:t>·</w:t>
+      </w:r>
+      <w:r>
+        <w:t>e</w:t>
+      </w:r>
+      <w:proofErr w:type="spellEnd"/>
+      <w:r>
+        <w:t xml:space="preserve"> secrétaire</w:t>
+      </w:r>
+      <w:r>
+        <w:t xml:space="preserve">. L’entité </w:t>
+      </w:r>
+      <w:r>
+        <w:t>secrétaire</w:t>
+      </w:r>
+      <w:r>
+        <w:t xml:space="preserve"> va interagir avec le rapport pour le visualiser, et le rapport va être affiché.</w:t>
+      </w:r>
+    </w:p>
+    <w:p>
+      <w:pPr>
+        <w:pStyle w:val="Titre2"/>
+      </w:pPr>
+      <w:bookmarkStart w:id="11" w:name="_Toc31965052"/>
+      <w:r>
+        <w:rPr>
+          <w:noProof/>
+        </w:rPr>
+        <w:drawing>
+          <wp:anchor distT="0" distB="0" distL="114300" distR="114300" simplePos="0" relativeHeight="251668480" behindDoc="0" locked="0" layoutInCell="1" allowOverlap="1" wp14:anchorId="7D256EDC" wp14:editId="7ECAC60E">
+            <wp:simplePos x="0" y="0"/>
+            <wp:positionH relativeFrom="margin">
+              <wp:align>center</wp:align>
+            </wp:positionH>
+            <wp:positionV relativeFrom="paragraph">
+              <wp:posOffset>243900</wp:posOffset>
+            </wp:positionV>
+            <wp:extent cx="3903345" cy="2976607"/>
+            <wp:effectExtent l="0" t="0" r="1905" b="0"/>
+            <wp:wrapTopAndBottom/>
+            <wp:docPr id="40" name="Image 40"/>
+            <wp:cNvGraphicFramePr>
+              <a:graphicFrameLocks xmlns:a="http://schemas.openxmlformats.org/drawingml/2006/main" noChangeAspect="1"/>
+            </wp:cNvGraphicFramePr>
+            <a:graphic xmlns:a="http://schemas.openxmlformats.org/drawingml/2006/main">
+              <a:graphicData uri="http://schemas.openxmlformats.org/drawingml/2006/picture">
+                <pic:pic xmlns:pic="http://schemas.openxmlformats.org/drawingml/2006/picture">
+                  <pic:nvPicPr>
+                    <pic:cNvPr id="0" name="Picture 15"/>
+                    <pic:cNvPicPr>
+                      <a:picLocks noChangeAspect="1" noChangeArrowheads="1"/>
+                    </pic:cNvPicPr>
+                  </pic:nvPicPr>
+                  <pic:blipFill rotWithShape="1">
+                    <a:blip r:embed="rId14">
+                      <a:extLst>
+                        <a:ext uri="{28A0092B-C50C-407E-A947-70E740481C1C}">
+                          <a14:useLocalDpi xmlns:a14="http://schemas.microsoft.com/office/drawing/2010/main" val="0"/>
+                        </a:ext>
+                      </a:extLst>
+                    </a:blip>
+                    <a:srcRect t="17935"/>
+                    <a:stretch/>
+                  </pic:blipFill>
+                  <pic:spPr bwMode="auto">
+                    <a:xfrm>
+                      <a:off x="0" y="0"/>
+                      <a:ext cx="3903345" cy="2976607"/>
+                    </a:xfrm>
+                    <a:prstGeom prst="rect">
+                      <a:avLst/>
+                    </a:prstGeom>
+                    <a:noFill/>
+                    <a:ln>
+                      <a:noFill/>
+                    </a:ln>
+                    <a:extLst>
+                      <a:ext uri="{53640926-AAD7-44D8-BBD7-CCE9431645EC}">
+                        <a14:shadowObscured xmlns:a14="http://schemas.microsoft.com/office/drawing/2010/main"/>
+                      </a:ext>
+                    </a:extLst>
+                  </pic:spPr>
+                </pic:pic>
+              </a:graphicData>
+            </a:graphic>
+          </wp:anchor>
+        </w:drawing>
+      </w:r>
+      <w:r>
+        <w:t>Envoyer rapport</w:t>
+      </w:r>
+      <w:bookmarkEnd w:id="11"/>
+    </w:p>
+    <w:p>
+      <w:r>
+        <w:t xml:space="preserve">Ici est représenter le diagramme de séquence pour </w:t>
+      </w:r>
+      <w:r>
+        <w:t xml:space="preserve">envoyer </w:t>
+      </w:r>
+      <w:r>
+        <w:t xml:space="preserve">un rapport. L’entité </w:t>
+      </w:r>
+      <w:r>
+        <w:t>employé</w:t>
+      </w:r>
+      <w:r>
+        <w:t xml:space="preserve"> va </w:t>
+      </w:r>
+      <w:r>
+        <w:t>dans un premier temps charger un rapport</w:t>
+      </w:r>
+      <w:r>
+        <w:t xml:space="preserve">, puis va le publier sur le système. Le système lui publie le nouveau rapport et en notifie </w:t>
+      </w:r>
+      <w:proofErr w:type="spellStart"/>
+      <w:r>
+        <w:t>l</w:t>
+      </w:r>
+      <w:r>
+        <w:rPr>
+          <w:rFonts w:ascii="Arial" w:hAnsi="Arial" w:cs="Arial"/>
+          <w:color w:val="494949"/>
+          <w:sz w:val="23"/>
+          <w:szCs w:val="23"/>
+          <w:shd w:val="clear" w:color="auto" w:fill="FFFFFF"/>
+        </w:rPr>
+        <w:t>·</w:t>
+      </w:r>
+      <w:r>
+        <w:t>a</w:t>
+      </w:r>
+      <w:r>
+        <w:rPr>
+          <w:rFonts w:ascii="Arial" w:hAnsi="Arial" w:cs="Arial"/>
+          <w:color w:val="494949"/>
+          <w:sz w:val="23"/>
+          <w:szCs w:val="23"/>
+          <w:shd w:val="clear" w:color="auto" w:fill="FFFFFF"/>
+        </w:rPr>
+        <w:t>·</w:t>
+      </w:r>
+      <w:r>
+        <w:t>e</w:t>
+      </w:r>
+      <w:proofErr w:type="spellEnd"/>
+      <w:r>
+        <w:t xml:space="preserve"> secrétaire.</w:t>
+      </w:r>
+    </w:p>
+    <w:p/>
+    <w:p/>
+    <w:p>
+      <w:pPr>
+        <w:pStyle w:val="Titre2"/>
+      </w:pPr>
+      <w:bookmarkStart w:id="12" w:name="_Toc31965053"/>
+      <w:r>
+        <w:rPr>
+          <w:noProof/>
+        </w:rPr>
+        <w:lastRenderedPageBreak/>
+        <w:drawing>
+          <wp:anchor distT="0" distB="0" distL="114300" distR="114300" simplePos="0" relativeHeight="251669504" behindDoc="0" locked="0" layoutInCell="1" allowOverlap="1" wp14:anchorId="475173F4" wp14:editId="14A118F1">
+            <wp:simplePos x="0" y="0"/>
+            <wp:positionH relativeFrom="margin">
+              <wp:align>center</wp:align>
+            </wp:positionH>
+            <wp:positionV relativeFrom="paragraph">
+              <wp:posOffset>314726</wp:posOffset>
+            </wp:positionV>
+            <wp:extent cx="3903345" cy="2558786"/>
+            <wp:effectExtent l="0" t="0" r="1905" b="0"/>
+            <wp:wrapTopAndBottom/>
+            <wp:docPr id="41" name="Image 41"/>
+            <wp:cNvGraphicFramePr>
+              <a:graphicFrameLocks xmlns:a="http://schemas.openxmlformats.org/drawingml/2006/main" noChangeAspect="1"/>
+            </wp:cNvGraphicFramePr>
+            <a:graphic xmlns:a="http://schemas.openxmlformats.org/drawingml/2006/main">
+              <a:graphicData uri="http://schemas.openxmlformats.org/drawingml/2006/picture">
+                <pic:pic xmlns:pic="http://schemas.openxmlformats.org/drawingml/2006/picture">
+                  <pic:nvPicPr>
+                    <pic:cNvPr id="0" name="Picture 17"/>
+                    <pic:cNvPicPr>
+                      <a:picLocks noChangeAspect="1" noChangeArrowheads="1"/>
+                    </pic:cNvPicPr>
+                  </pic:nvPicPr>
+                  <pic:blipFill rotWithShape="1">
+                    <a:blip r:embed="rId15">
+                      <a:extLst>
+                        <a:ext uri="{28A0092B-C50C-407E-A947-70E740481C1C}">
+                          <a14:useLocalDpi xmlns:a14="http://schemas.microsoft.com/office/drawing/2010/main" val="0"/>
+                        </a:ext>
+                      </a:extLst>
+                    </a:blip>
+                    <a:srcRect t="21174"/>
+                    <a:stretch/>
+                  </pic:blipFill>
+                  <pic:spPr bwMode="auto">
+                    <a:xfrm>
+                      <a:off x="0" y="0"/>
+                      <a:ext cx="3903345" cy="2558786"/>
+                    </a:xfrm>
+                    <a:prstGeom prst="rect">
+                      <a:avLst/>
+                    </a:prstGeom>
+                    <a:noFill/>
+                    <a:ln>
+                      <a:noFill/>
+                    </a:ln>
+                    <a:extLst>
+                      <a:ext uri="{53640926-AAD7-44D8-BBD7-CCE9431645EC}">
+                        <a14:shadowObscured xmlns:a14="http://schemas.microsoft.com/office/drawing/2010/main"/>
+                      </a:ext>
+                    </a:extLst>
+                  </pic:spPr>
+                </pic:pic>
+              </a:graphicData>
+            </a:graphic>
+          </wp:anchor>
+        </w:drawing>
+      </w:r>
+      <w:r>
+        <w:t>Rappel employé</w:t>
+      </w:r>
+      <w:bookmarkEnd w:id="12"/>
+    </w:p>
+    <w:p>
+      <w:r>
+        <w:t xml:space="preserve">Ici est représenter le diagramme de séquence pour </w:t>
+      </w:r>
+      <w:r>
+        <w:t>le rappel employé</w:t>
+      </w:r>
+      <w:r>
+        <w:t>. L’entité secrétaire</w:t>
+      </w:r>
+      <w:r>
+        <w:t xml:space="preserve"> </w:t>
+      </w:r>
+      <w:r>
+        <w:t>va</w:t>
+      </w:r>
+      <w:r>
+        <w:t xml:space="preserve"> </w:t>
+      </w:r>
+      <w:r>
+        <w:t xml:space="preserve">demander un rappel </w:t>
+      </w:r>
+      <w:r>
+        <w:t>des employés</w:t>
+      </w:r>
+      <w:r>
+        <w:t xml:space="preserve"> au système. Le système va dans un premier temps effectuer un tri des employés pour savoir lesquels n’ont pas encore envoyé leur rapport. Un fois les employés concernés identifiés, le système leur envoie une notification de rapport non soumis, puis </w:t>
+      </w:r>
+      <w:r>
+        <w:t>renvoie au/à la secrétaire les employés qui ont été notifiés.</w:t>
+      </w:r>
+    </w:p>
+    <w:p/>
+    <w:p/>
+    <w:p/>
     <w:sectPr>
-      <w:footerReference w:type="default" r:id="rId9"/>
+      <w:footerReference w:type="default" r:id="rId16"/>
       <w:pgSz w:w="11906" w:h="16838"/>
       <w:pgMar w:top="1417" w:right="1417" w:bottom="1417" w:left="1417" w:header="708" w:footer="708" w:gutter="0"/>
       <w:pgNumType w:start="0"/>
@@ -4931,7 +6426,7 @@
       </w:pPr>
     </w:pPrDefault>
   </w:docDefaults>
-  <w:latentStyles w:defLockedState="0" w:defUIPriority="99" w:defSemiHidden="0" w:defUnhideWhenUsed="0" w:defQFormat="0" w:count="376">
+  <w:latentStyles w:defLockedState="0" w:defUIPriority="99" w:defSemiHidden="0" w:defUnhideWhenUsed="0" w:defQFormat="0" w:count="377">
     <w:lsdException w:name="Normal" w:uiPriority="0" w:qFormat="1"/>
     <w:lsdException w:name="heading 1" w:uiPriority="9" w:qFormat="1"/>
     <w:lsdException w:name="heading 2" w:semiHidden="1" w:uiPriority="9" w:unhideWhenUsed="1" w:qFormat="1"/>
@@ -5037,7 +6532,6 @@
     <w:lsdException w:name="HTML Sample" w:semiHidden="1" w:unhideWhenUsed="1"/>
     <w:lsdException w:name="HTML Typewriter" w:semiHidden="1" w:unhideWhenUsed="1"/>
     <w:lsdException w:name="HTML Variable" w:semiHidden="1" w:unhideWhenUsed="1"/>
-    <w:lsdException w:name="Normal Table" w:semiHidden="1" w:unhideWhenUsed="1"/>
     <w:lsdException w:name="annotation subject" w:semiHidden="1" w:unhideWhenUsed="1"/>
     <w:lsdException w:name="No List" w:semiHidden="1" w:unhideWhenUsed="1"/>
     <w:lsdException w:name="Outline List 1" w:semiHidden="1" w:unhideWhenUsed="1"/>
@@ -5084,10 +6578,8 @@
     <w:lsdException w:name="Table Subtle 2" w:semiHidden="1" w:unhideWhenUsed="1"/>
     <w:lsdException w:name="Table Web 1" w:semiHidden="1" w:unhideWhenUsed="1"/>
     <w:lsdException w:name="Table Web 2" w:semiHidden="1" w:unhideWhenUsed="1"/>
-    <w:lsdException w:name="Table Web 3" w:semiHidden="1" w:unhideWhenUsed="1"/>
     <w:lsdException w:name="Balloon Text" w:semiHidden="1" w:unhideWhenUsed="1"/>
     <w:lsdException w:name="Table Grid" w:uiPriority="39"/>
-    <w:lsdException w:name="Table Theme" w:semiHidden="1" w:unhideWhenUsed="1"/>
     <w:lsdException w:name="Placeholder Text" w:semiHidden="1"/>
     <w:lsdException w:name="No Spacing" w:uiPriority="1" w:qFormat="1"/>
     <w:lsdException w:name="Light Shading" w:uiPriority="60"/>
@@ -5308,6 +6800,7 @@
     <w:lsdException w:name="Hashtag" w:semiHidden="1" w:unhideWhenUsed="1"/>
     <w:lsdException w:name="Unresolved Mention" w:semiHidden="1" w:unhideWhenUsed="1"/>
     <w:lsdException w:name="Smart Link" w:semiHidden="1" w:unhideWhenUsed="1"/>
+    <w:lsdException w:name="Smart Link Error" w:semiHidden="1" w:unhideWhenUsed="1"/>
   </w:latentStyles>
   <w:style w:type="paragraph" w:default="1" w:styleId="Normal">
     <w:name w:val="Normal"/>
@@ -5320,11 +6813,12 @@
     <w:link w:val="Titre1Car"/>
     <w:uiPriority w:val="9"/>
     <w:qFormat/>
-    <w:rsid w:val="00F955FF"/>
+    <w:rsid w:val="008D341D"/>
     <w:pPr>
       <w:keepNext/>
       <w:keepLines/>
       <w:spacing w:before="240" w:after="0"/>
+      <w:jc w:val="center"/>
       <w:outlineLvl w:val="0"/>
     </w:pPr>
     <w:rPr>
@@ -5332,6 +6826,50 @@
       <w:color w:val="2F5496" w:themeColor="accent1" w:themeShade="BF"/>
       <w:sz w:val="32"/>
       <w:szCs w:val="32"/>
+    </w:rPr>
+  </w:style>
+  <w:style w:type="paragraph" w:styleId="Titre2">
+    <w:name w:val="heading 2"/>
+    <w:basedOn w:val="Normal"/>
+    <w:next w:val="Normal"/>
+    <w:link w:val="Titre2Car"/>
+    <w:uiPriority w:val="9"/>
+    <w:unhideWhenUsed/>
+    <w:qFormat/>
+    <w:rsid w:val="008D341D"/>
+    <w:pPr>
+      <w:keepNext/>
+      <w:keepLines/>
+      <w:spacing w:before="40" w:after="0"/>
+      <w:outlineLvl w:val="1"/>
+    </w:pPr>
+    <w:rPr>
+      <w:rFonts w:asciiTheme="majorHAnsi" w:eastAsiaTheme="majorEastAsia" w:hAnsiTheme="majorHAnsi" w:cstheme="majorBidi"/>
+      <w:color w:val="2F5496" w:themeColor="accent1" w:themeShade="BF"/>
+      <w:sz w:val="26"/>
+      <w:szCs w:val="26"/>
+    </w:rPr>
+  </w:style>
+  <w:style w:type="paragraph" w:styleId="Titre3">
+    <w:name w:val="heading 3"/>
+    <w:basedOn w:val="Normal"/>
+    <w:next w:val="Normal"/>
+    <w:link w:val="Titre3Car"/>
+    <w:uiPriority w:val="9"/>
+    <w:unhideWhenUsed/>
+    <w:qFormat/>
+    <w:rsid w:val="00E266E6"/>
+    <w:pPr>
+      <w:keepNext/>
+      <w:keepLines/>
+      <w:spacing w:before="40" w:after="0"/>
+      <w:outlineLvl w:val="2"/>
+    </w:pPr>
+    <w:rPr>
+      <w:rFonts w:asciiTheme="majorHAnsi" w:eastAsiaTheme="majorEastAsia" w:hAnsiTheme="majorHAnsi" w:cstheme="majorBidi"/>
+      <w:color w:val="1F3763" w:themeColor="accent1" w:themeShade="7F"/>
+      <w:sz w:val="24"/>
+      <w:szCs w:val="24"/>
     </w:rPr>
   </w:style>
   <w:style w:type="character" w:default="1" w:styleId="Policepardfaut">
@@ -5402,7 +6940,7 @@
     <w:basedOn w:val="Policepardfaut"/>
     <w:link w:val="Titre1"/>
     <w:uiPriority w:val="9"/>
-    <w:rsid w:val="00F955FF"/>
+    <w:rsid w:val="008D341D"/>
     <w:rPr>
       <w:rFonts w:asciiTheme="majorHAnsi" w:eastAsiaTheme="majorEastAsia" w:hAnsiTheme="majorHAnsi" w:cstheme="majorBidi"/>
       <w:color w:val="2F5496" w:themeColor="accent1" w:themeShade="BF"/>
@@ -5508,6 +7046,156 @@
     <w:link w:val="Pieddepage"/>
     <w:uiPriority w:val="99"/>
     <w:rsid w:val="00E34FFD"/>
+  </w:style>
+  <w:style w:type="character" w:customStyle="1" w:styleId="Titre2Car">
+    <w:name w:val="Titre 2 Car"/>
+    <w:basedOn w:val="Policepardfaut"/>
+    <w:link w:val="Titre2"/>
+    <w:uiPriority w:val="9"/>
+    <w:rsid w:val="008D341D"/>
+    <w:rPr>
+      <w:rFonts w:asciiTheme="majorHAnsi" w:eastAsiaTheme="majorEastAsia" w:hAnsiTheme="majorHAnsi" w:cstheme="majorBidi"/>
+      <w:color w:val="2F5496" w:themeColor="accent1" w:themeShade="BF"/>
+      <w:sz w:val="26"/>
+      <w:szCs w:val="26"/>
+    </w:rPr>
+  </w:style>
+  <w:style w:type="character" w:customStyle="1" w:styleId="Titre3Car">
+    <w:name w:val="Titre 3 Car"/>
+    <w:basedOn w:val="Policepardfaut"/>
+    <w:link w:val="Titre3"/>
+    <w:uiPriority w:val="9"/>
+    <w:rsid w:val="00E266E6"/>
+    <w:rPr>
+      <w:rFonts w:asciiTheme="majorHAnsi" w:eastAsiaTheme="majorEastAsia" w:hAnsiTheme="majorHAnsi" w:cstheme="majorBidi"/>
+      <w:color w:val="1F3763" w:themeColor="accent1" w:themeShade="7F"/>
+      <w:sz w:val="24"/>
+      <w:szCs w:val="24"/>
+    </w:rPr>
+  </w:style>
+  <w:style w:type="character" w:styleId="Marquedecommentaire">
+    <w:name w:val="annotation reference"/>
+    <w:basedOn w:val="Policepardfaut"/>
+    <w:uiPriority w:val="99"/>
+    <w:semiHidden/>
+    <w:unhideWhenUsed/>
+    <w:rsid w:val="002C7ED1"/>
+    <w:rPr>
+      <w:sz w:val="16"/>
+      <w:szCs w:val="16"/>
+    </w:rPr>
+  </w:style>
+  <w:style w:type="paragraph" w:styleId="Commentaire">
+    <w:name w:val="annotation text"/>
+    <w:basedOn w:val="Normal"/>
+    <w:link w:val="CommentaireCar"/>
+    <w:uiPriority w:val="99"/>
+    <w:semiHidden/>
+    <w:unhideWhenUsed/>
+    <w:rsid w:val="002C7ED1"/>
+    <w:pPr>
+      <w:spacing w:line="240" w:lineRule="auto"/>
+    </w:pPr>
+    <w:rPr>
+      <w:sz w:val="20"/>
+      <w:szCs w:val="20"/>
+    </w:rPr>
+  </w:style>
+  <w:style w:type="character" w:customStyle="1" w:styleId="CommentaireCar">
+    <w:name w:val="Commentaire Car"/>
+    <w:basedOn w:val="Policepardfaut"/>
+    <w:link w:val="Commentaire"/>
+    <w:uiPriority w:val="99"/>
+    <w:semiHidden/>
+    <w:rsid w:val="002C7ED1"/>
+    <w:rPr>
+      <w:sz w:val="20"/>
+      <w:szCs w:val="20"/>
+    </w:rPr>
+  </w:style>
+  <w:style w:type="paragraph" w:styleId="Objetducommentaire">
+    <w:name w:val="annotation subject"/>
+    <w:basedOn w:val="Commentaire"/>
+    <w:next w:val="Commentaire"/>
+    <w:link w:val="ObjetducommentaireCar"/>
+    <w:uiPriority w:val="99"/>
+    <w:semiHidden/>
+    <w:unhideWhenUsed/>
+    <w:rsid w:val="002C7ED1"/>
+    <w:rPr>
+      <w:b/>
+      <w:bCs/>
+    </w:rPr>
+  </w:style>
+  <w:style w:type="character" w:customStyle="1" w:styleId="ObjetducommentaireCar">
+    <w:name w:val="Objet du commentaire Car"/>
+    <w:basedOn w:val="CommentaireCar"/>
+    <w:link w:val="Objetducommentaire"/>
+    <w:uiPriority w:val="99"/>
+    <w:semiHidden/>
+    <w:rsid w:val="002C7ED1"/>
+    <w:rPr>
+      <w:b/>
+      <w:bCs/>
+      <w:sz w:val="20"/>
+      <w:szCs w:val="20"/>
+    </w:rPr>
+  </w:style>
+  <w:style w:type="paragraph" w:styleId="Textedebulles">
+    <w:name w:val="Balloon Text"/>
+    <w:basedOn w:val="Normal"/>
+    <w:link w:val="TextedebullesCar"/>
+    <w:uiPriority w:val="99"/>
+    <w:semiHidden/>
+    <w:unhideWhenUsed/>
+    <w:rsid w:val="002C7ED1"/>
+    <w:pPr>
+      <w:spacing w:after="0" w:line="240" w:lineRule="auto"/>
+    </w:pPr>
+    <w:rPr>
+      <w:rFonts w:ascii="Segoe UI" w:hAnsi="Segoe UI" w:cs="Segoe UI"/>
+      <w:sz w:val="18"/>
+      <w:szCs w:val="18"/>
+    </w:rPr>
+  </w:style>
+  <w:style w:type="character" w:customStyle="1" w:styleId="TextedebullesCar">
+    <w:name w:val="Texte de bulles Car"/>
+    <w:basedOn w:val="Policepardfaut"/>
+    <w:link w:val="Textedebulles"/>
+    <w:uiPriority w:val="99"/>
+    <w:semiHidden/>
+    <w:rsid w:val="002C7ED1"/>
+    <w:rPr>
+      <w:rFonts w:ascii="Segoe UI" w:hAnsi="Segoe UI" w:cs="Segoe UI"/>
+      <w:sz w:val="18"/>
+      <w:szCs w:val="18"/>
+    </w:rPr>
+  </w:style>
+  <w:style w:type="paragraph" w:styleId="TM2">
+    <w:name w:val="toc 2"/>
+    <w:basedOn w:val="Normal"/>
+    <w:next w:val="Normal"/>
+    <w:autoRedefine/>
+    <w:uiPriority w:val="39"/>
+    <w:unhideWhenUsed/>
+    <w:rsid w:val="00CE2110"/>
+    <w:pPr>
+      <w:spacing w:after="100"/>
+      <w:ind w:left="220"/>
+    </w:pPr>
+  </w:style>
+  <w:style w:type="paragraph" w:styleId="TM3">
+    <w:name w:val="toc 3"/>
+    <w:basedOn w:val="Normal"/>
+    <w:next w:val="Normal"/>
+    <w:autoRedefine/>
+    <w:uiPriority w:val="39"/>
+    <w:unhideWhenUsed/>
+    <w:rsid w:val="00CE2110"/>
+    <w:pPr>
+      <w:spacing w:after="100"/>
+      <w:ind w:left="440"/>
+    </w:pPr>
   </w:style>
 </w:styles>
 </file>
@@ -5831,7 +7519,7 @@
 </file>
 
 <file path=customXml/itemProps2.xml><?xml version="1.0" encoding="utf-8"?>
-<ds:datastoreItem xmlns:ds="http://schemas.openxmlformats.org/officeDocument/2006/customXml" ds:itemID="{C7FA4E7F-726C-4669-AE21-6E6BE83C19E2}">
+<ds:datastoreItem xmlns:ds="http://schemas.openxmlformats.org/officeDocument/2006/customXml" ds:itemID="{88D1FA48-8FDD-4FD1-A014-892028C40BB2}">
   <ds:schemaRefs>
     <ds:schemaRef ds:uri="http://schemas.openxmlformats.org/officeDocument/2006/bibliography"/>
   </ds:schemaRefs>

</xml_diff>

<commit_message>
Ajout diagramme sequ. (visual. & création synthèse)
</commit_message>
<xml_diff>
--- a/Étude de cas.docx
+++ b/Étude de cas.docx
@@ -4887,19 +4887,17 @@
       <w:r>
         <w:br w:type="page"/>
       </w:r>
-      <w:bookmarkStart w:id="1" w:name="_GoBack"/>
-      <w:bookmarkEnd w:id="1"/>
     </w:p>
     <w:p>
       <w:pPr>
         <w:pStyle w:val="Titre1"/>
       </w:pPr>
-      <w:bookmarkStart w:id="2" w:name="_Toc31965043"/>
+      <w:bookmarkStart w:id="1" w:name="_Toc31965043"/>
       <w:r>
         <w:lastRenderedPageBreak/>
         <w:t>Hypothèse</w:t>
       </w:r>
-      <w:bookmarkEnd w:id="2"/>
+      <w:bookmarkEnd w:id="1"/>
     </w:p>
     <w:p/>
     <w:p>
@@ -4923,12 +4921,12 @@
       <w:pPr>
         <w:pStyle w:val="Titre1"/>
       </w:pPr>
-      <w:bookmarkStart w:id="3" w:name="_Toc31965044"/>
+      <w:bookmarkStart w:id="2" w:name="_Toc31965044"/>
       <w:r>
         <w:lastRenderedPageBreak/>
         <w:t>Liste des actions ordonnées dans le temps</w:t>
       </w:r>
-      <w:bookmarkEnd w:id="3"/>
+      <w:bookmarkEnd w:id="2"/>
     </w:p>
     <w:p/>
     <w:p>
@@ -5193,19 +5191,19 @@
       <w:pPr>
         <w:pStyle w:val="Titre1"/>
       </w:pPr>
-      <w:bookmarkStart w:id="4" w:name="_Toc31965045"/>
+      <w:bookmarkStart w:id="3" w:name="_Toc31965045"/>
       <w:r>
         <w:lastRenderedPageBreak/>
         <w:t>Diagrammes de séquence</w:t>
       </w:r>
-      <w:bookmarkEnd w:id="4"/>
+      <w:bookmarkEnd w:id="3"/>
     </w:p>
     <w:p/>
     <w:p>
       <w:pPr>
         <w:pStyle w:val="Titre2"/>
       </w:pPr>
-      <w:bookmarkStart w:id="5" w:name="_Toc31965046"/>
+      <w:bookmarkStart w:id="4" w:name="_Toc31965046"/>
       <w:r>
         <w:rPr>
           <w:noProof/>
@@ -5273,7 +5271,7 @@
       <w:r>
         <w:t>porter rapports</w:t>
       </w:r>
-      <w:bookmarkEnd w:id="5"/>
+      <w:bookmarkEnd w:id="4"/>
     </w:p>
     <w:p/>
     <w:p>
@@ -5300,7 +5298,7 @@
       <w:pPr>
         <w:pStyle w:val="Titre2"/>
       </w:pPr>
-      <w:bookmarkStart w:id="6" w:name="_Toc31965047"/>
+      <w:bookmarkStart w:id="5" w:name="_Toc31965047"/>
       <w:r>
         <w:rPr>
           <w:noProof/>
@@ -5374,33 +5372,18 @@
       <w:r>
         <w:t>Modification du rapport</w:t>
       </w:r>
-      <w:bookmarkEnd w:id="6"/>
+      <w:bookmarkEnd w:id="5"/>
     </w:p>
     <w:p/>
     <w:p>
       <w:r>
-        <w:t xml:space="preserve">Ici est représenter le diagramme de séquence pour </w:t>
-      </w:r>
-      <w:r>
-        <w:t xml:space="preserve">la </w:t>
+        <w:t xml:space="preserve">Ici est représenter le diagramme de séquence pour la </w:t>
       </w:r>
       <w:r>
         <w:t>modification</w:t>
       </w:r>
       <w:r>
-        <w:t xml:space="preserve"> d’un</w:t>
-      </w:r>
-      <w:r>
-        <w:t xml:space="preserve"> rapport. L’entité </w:t>
-      </w:r>
-      <w:r>
-        <w:t>employé</w:t>
-      </w:r>
-      <w:r>
-        <w:t xml:space="preserve"> interagit avec le système pour </w:t>
-      </w:r>
-      <w:r>
-        <w:t xml:space="preserve">se connecter. Ensuite </w:t>
+        <w:t xml:space="preserve"> d’un rapport. L’entité employé interagit avec le système pour se connecter. Ensuite </w:t>
       </w:r>
       <w:r>
         <w:t>ouvre un rapport grâce au système, puis récupère les informations du rapport et les affiche. Ainsi l’employé peut modifier le rapport comme il le souhaite et l’enregistre.</w:t>
@@ -5410,7 +5393,7 @@
       <w:pPr>
         <w:pStyle w:val="Titre2"/>
       </w:pPr>
-      <w:bookmarkStart w:id="7" w:name="_Toc31965048"/>
+      <w:bookmarkStart w:id="6" w:name="_Toc31965048"/>
       <w:r>
         <w:rPr>
           <w:noProof/>
@@ -5482,15 +5465,12 @@
       <w:r>
         <w:t>Création d’un rapport</w:t>
       </w:r>
-      <w:bookmarkEnd w:id="7"/>
+      <w:bookmarkEnd w:id="6"/>
     </w:p>
     <w:p/>
     <w:p>
       <w:r>
-        <w:t xml:space="preserve">Ici est représenter le diagramme de séquence pour la création d’un rapport. L’entité employé interagit avec le système pour se connecter. Ensuite </w:t>
-      </w:r>
-      <w:r>
-        <w:t>fait une demande de rapport et le système créer un rapport vierge. Une fois le rapport créé, le formulaire est affiché à l’employeur, ce qui va lui permettre de remplir les champs, puis de l’</w:t>
+        <w:t>Ici est représenter le diagramme de séquence pour la création d’un rapport. L’entité employé interagit avec le système pour se connecter. Ensuite fait une demande de rapport et le système créer un rapport vierge. Une fois le rapport créé, le formulaire est affiché à l’employeur, ce qui va lui permettre de remplir les champs, puis de l’</w:t>
       </w:r>
       <w:r>
         <w:t>enregistrer</w:t>
@@ -5504,21 +5484,21 @@
         <w:pStyle w:val="Titre2"/>
         <w:spacing w:after="240"/>
       </w:pPr>
-      <w:bookmarkStart w:id="8" w:name="_Toc31965049"/>
+      <w:bookmarkStart w:id="7" w:name="_Toc31965049"/>
       <w:r>
         <w:t>Visualiser un rapport</w:t>
       </w:r>
-      <w:bookmarkEnd w:id="8"/>
+      <w:bookmarkEnd w:id="7"/>
     </w:p>
     <w:p>
       <w:pPr>
         <w:pStyle w:val="Titre3"/>
       </w:pPr>
-      <w:bookmarkStart w:id="9" w:name="_Toc31965050"/>
+      <w:bookmarkStart w:id="8" w:name="_Toc31965050"/>
       <w:r>
         <w:t>Employé</w:t>
       </w:r>
-      <w:bookmarkEnd w:id="9"/>
+      <w:bookmarkEnd w:id="8"/>
     </w:p>
     <w:p>
       <w:r>
@@ -5592,32 +5572,14 @@
     <w:p>
       <w:r>
         <w:lastRenderedPageBreak/>
-        <w:t xml:space="preserve">Ici est représenter le diagramme de séquence pour la </w:t>
-      </w:r>
-      <w:r>
-        <w:t>visualisation</w:t>
-      </w:r>
-      <w:r>
-        <w:t xml:space="preserve"> d’un rapport</w:t>
-      </w:r>
-      <w:r>
-        <w:t xml:space="preserve"> du point de vu de l’employé</w:t>
-      </w:r>
-      <w:r>
-        <w:t xml:space="preserve">. L’entité employé </w:t>
-      </w:r>
-      <w:r>
-        <w:t>va interagir avec le rapport pour le visualiser, et le rapport va être affiché</w:t>
-      </w:r>
-      <w:r>
-        <w:t>.</w:t>
+        <w:t>Ici est représenter le diagramme de séquence pour la visualisation d’un rapport du point de vu de l’employé. L’entité employé va interagir avec le rapport pour le visualiser, et le rapport va être affiché.</w:t>
       </w:r>
     </w:p>
     <w:p>
       <w:pPr>
         <w:pStyle w:val="Titre3"/>
       </w:pPr>
-      <w:bookmarkStart w:id="10" w:name="_Toc31965051"/>
+      <w:bookmarkStart w:id="9" w:name="_Toc31965051"/>
       <w:r>
         <w:rPr>
           <w:noProof/>
@@ -5685,7 +5647,7 @@
       <w:r>
         <w:t>Secrétaire</w:t>
       </w:r>
-      <w:bookmarkEnd w:id="10"/>
+      <w:bookmarkEnd w:id="9"/>
     </w:p>
     <w:p/>
     <w:p>
@@ -5727,20 +5689,14 @@
         <w:t xml:space="preserve"> secrétaire</w:t>
       </w:r>
       <w:r>
-        <w:t xml:space="preserve">. L’entité </w:t>
-      </w:r>
-      <w:r>
-        <w:t>secrétaire</w:t>
-      </w:r>
-      <w:r>
-        <w:t xml:space="preserve"> va interagir avec le rapport pour le visualiser, et le rapport va être affiché.</w:t>
+        <w:t>. L’entité secrétaire va interagir avec le rapport pour le visualiser, et le rapport va être affiché.</w:t>
       </w:r>
     </w:p>
     <w:p>
       <w:pPr>
         <w:pStyle w:val="Titre2"/>
       </w:pPr>
-      <w:bookmarkStart w:id="11" w:name="_Toc31965052"/>
+      <w:bookmarkStart w:id="10" w:name="_Toc31965052"/>
       <w:r>
         <w:rPr>
           <w:noProof/>
@@ -5808,26 +5764,11 @@
       <w:r>
         <w:t>Envoyer rapport</w:t>
       </w:r>
-      <w:bookmarkEnd w:id="11"/>
+      <w:bookmarkEnd w:id="10"/>
     </w:p>
     <w:p>
       <w:r>
-        <w:t xml:space="preserve">Ici est représenter le diagramme de séquence pour </w:t>
-      </w:r>
-      <w:r>
-        <w:t xml:space="preserve">envoyer </w:t>
-      </w:r>
-      <w:r>
-        <w:t xml:space="preserve">un rapport. L’entité </w:t>
-      </w:r>
-      <w:r>
-        <w:t>employé</w:t>
-      </w:r>
-      <w:r>
-        <w:t xml:space="preserve"> va </w:t>
-      </w:r>
-      <w:r>
-        <w:t>dans un premier temps charger un rapport</w:t>
+        <w:t>Ici est représenter le diagramme de séquence pour envoyer un rapport. L’entité employé va dans un premier temps charger un rapport</w:t>
       </w:r>
       <w:r>
         <w:t xml:space="preserve">, puis va le publier sur le système. Le système lui publie le nouveau rapport et en notifie </w:t>
@@ -5873,14 +5814,14 @@
       <w:pPr>
         <w:pStyle w:val="Titre2"/>
       </w:pPr>
-      <w:bookmarkStart w:id="12" w:name="_Toc31965053"/>
+      <w:bookmarkStart w:id="11" w:name="_Toc31965053"/>
       <w:r>
         <w:rPr>
           <w:noProof/>
         </w:rPr>
         <w:lastRenderedPageBreak/>
         <w:drawing>
-          <wp:anchor distT="0" distB="0" distL="114300" distR="114300" simplePos="0" relativeHeight="251669504" behindDoc="0" locked="0" layoutInCell="1" allowOverlap="1" wp14:anchorId="475173F4" wp14:editId="14A118F1">
+          <wp:anchor distT="0" distB="0" distL="114300" distR="114300" simplePos="0" relativeHeight="251669504" behindDoc="0" locked="0" layoutInCell="1" allowOverlap="1" wp14:anchorId="475173F4" wp14:editId="133358D9">
             <wp:simplePos x="0" y="0"/>
             <wp:positionH relativeFrom="margin">
               <wp:align>center</wp:align>
@@ -5942,45 +5883,233 @@
       <w:r>
         <w:t>Rappel employé</w:t>
       </w:r>
+      <w:bookmarkEnd w:id="11"/>
+    </w:p>
+    <w:p>
+      <w:r>
+        <w:t>Ici est représenter le diagramme de séquence pour le rappel employé. L’entité secrétaire va</w:t>
+      </w:r>
+      <w:r>
+        <w:t xml:space="preserve"> </w:t>
+      </w:r>
+      <w:r>
+        <w:t xml:space="preserve">demander un rappel </w:t>
+      </w:r>
+      <w:r>
+        <w:t>des employés</w:t>
+      </w:r>
+      <w:r>
+        <w:t xml:space="preserve"> au système. Le système va dans un premier temps effectuer un tri des employés pour savoir lesquels n’ont pas encore envoyé leur rapport. Un fois les employés concernés identifiés, le système leur envoie une notification de rapport non soumis, puis </w:t>
+      </w:r>
+      <w:r>
+        <w:t>renvoie au/à la secrétaire les employés qui ont été notifiés.</w:t>
+      </w:r>
+    </w:p>
+    <w:p>
+      <w:pPr>
+        <w:pStyle w:val="Titre2"/>
+      </w:pPr>
+      <w:r>
+        <w:rPr>
+          <w:noProof/>
+        </w:rPr>
+        <w:drawing>
+          <wp:anchor distT="0" distB="0" distL="114300" distR="114300" simplePos="0" relativeHeight="251670528" behindDoc="0" locked="0" layoutInCell="1" allowOverlap="1" wp14:anchorId="7DA37117" wp14:editId="2AF42257">
+            <wp:simplePos x="0" y="0"/>
+            <wp:positionH relativeFrom="margin">
+              <wp:align>center</wp:align>
+            </wp:positionH>
+            <wp:positionV relativeFrom="paragraph">
+              <wp:posOffset>304800</wp:posOffset>
+            </wp:positionV>
+            <wp:extent cx="3733800" cy="2438400"/>
+            <wp:effectExtent l="0" t="0" r="0" b="0"/>
+            <wp:wrapTopAndBottom/>
+            <wp:docPr id="11" name="Image 11"/>
+            <wp:cNvGraphicFramePr>
+              <a:graphicFrameLocks xmlns:a="http://schemas.openxmlformats.org/drawingml/2006/main" noChangeAspect="1"/>
+            </wp:cNvGraphicFramePr>
+            <a:graphic xmlns:a="http://schemas.openxmlformats.org/drawingml/2006/main">
+              <a:graphicData uri="http://schemas.openxmlformats.org/drawingml/2006/picture">
+                <pic:pic xmlns:pic="http://schemas.openxmlformats.org/drawingml/2006/picture">
+                  <pic:nvPicPr>
+                    <pic:cNvPr id="0" name="Picture 1"/>
+                    <pic:cNvPicPr>
+                      <a:picLocks noChangeAspect="1" noChangeArrowheads="1"/>
+                    </pic:cNvPicPr>
+                  </pic:nvPicPr>
+                  <pic:blipFill rotWithShape="1">
+                    <a:blip r:embed="rId16">
+                      <a:extLst>
+                        <a:ext uri="{28A0092B-C50C-407E-A947-70E740481C1C}">
+                          <a14:useLocalDpi xmlns:a14="http://schemas.microsoft.com/office/drawing/2010/main" val="0"/>
+                        </a:ext>
+                      </a:extLst>
+                    </a:blip>
+                    <a:srcRect t="16851" b="22677"/>
+                    <a:stretch/>
+                  </pic:blipFill>
+                  <pic:spPr bwMode="auto">
+                    <a:xfrm>
+                      <a:off x="0" y="0"/>
+                      <a:ext cx="3733800" cy="2438400"/>
+                    </a:xfrm>
+                    <a:prstGeom prst="rect">
+                      <a:avLst/>
+                    </a:prstGeom>
+                    <a:noFill/>
+                    <a:ln>
+                      <a:noFill/>
+                    </a:ln>
+                    <a:extLst>
+                      <a:ext uri="{53640926-AAD7-44D8-BBD7-CCE9431645EC}">
+                        <a14:shadowObscured xmlns:a14="http://schemas.microsoft.com/office/drawing/2010/main"/>
+                      </a:ext>
+                    </a:extLst>
+                  </pic:spPr>
+                </pic:pic>
+              </a:graphicData>
+            </a:graphic>
+            <wp14:sizeRelV relativeFrom="margin">
+              <wp14:pctHeight>0</wp14:pctHeight>
+            </wp14:sizeRelV>
+          </wp:anchor>
+        </w:drawing>
+      </w:r>
+      <w:r>
+        <w:t>Création synthèse</w:t>
+      </w:r>
+    </w:p>
+    <w:p/>
+    <w:p>
+      <w:r>
+        <w:t xml:space="preserve">Ici est représenter le diagramme de séquence pour </w:t>
+      </w:r>
+      <w:r>
+        <w:t>la création de la synthèse d’activité</w:t>
+      </w:r>
+      <w:r>
+        <w:t xml:space="preserve">. L’entité secrétaire va demander </w:t>
+      </w:r>
+      <w:r>
+        <w:t>la création de la synthèse d’activité au système. Le système va renvoyer une confirmation au/à la secrétaire.</w:t>
+      </w:r>
+    </w:p>
+    <w:p/>
+    <w:p>
+      <w:pPr>
+        <w:pStyle w:val="Titre2"/>
+      </w:pPr>
+      <w:r>
+        <w:rPr>
+          <w:noProof/>
+        </w:rPr>
+        <w:lastRenderedPageBreak/>
+        <w:drawing>
+          <wp:anchor distT="0" distB="0" distL="114300" distR="114300" simplePos="0" relativeHeight="251671552" behindDoc="0" locked="0" layoutInCell="1" allowOverlap="1" wp14:anchorId="6C4CAEE3" wp14:editId="29044504">
+            <wp:simplePos x="0" y="0"/>
+            <wp:positionH relativeFrom="margin">
+              <wp:align>center</wp:align>
+            </wp:positionH>
+            <wp:positionV relativeFrom="paragraph">
+              <wp:posOffset>317781</wp:posOffset>
+            </wp:positionV>
+            <wp:extent cx="3232150" cy="2495550"/>
+            <wp:effectExtent l="0" t="0" r="6350" b="0"/>
+            <wp:wrapTopAndBottom/>
+            <wp:docPr id="33" name="Image 33"/>
+            <wp:cNvGraphicFramePr>
+              <a:graphicFrameLocks xmlns:a="http://schemas.openxmlformats.org/drawingml/2006/main" noChangeAspect="1"/>
+            </wp:cNvGraphicFramePr>
+            <a:graphic xmlns:a="http://schemas.openxmlformats.org/drawingml/2006/main">
+              <a:graphicData uri="http://schemas.openxmlformats.org/drawingml/2006/picture">
+                <pic:pic xmlns:pic="http://schemas.openxmlformats.org/drawingml/2006/picture">
+                  <pic:nvPicPr>
+                    <pic:cNvPr id="0" name="Picture 3"/>
+                    <pic:cNvPicPr>
+                      <a:picLocks noChangeAspect="1" noChangeArrowheads="1"/>
+                    </pic:cNvPicPr>
+                  </pic:nvPicPr>
+                  <pic:blipFill rotWithShape="1">
+                    <a:blip r:embed="rId17">
+                      <a:extLst>
+                        <a:ext uri="{28A0092B-C50C-407E-A947-70E740481C1C}">
+                          <a14:useLocalDpi xmlns:a14="http://schemas.microsoft.com/office/drawing/2010/main" val="0"/>
+                        </a:ext>
+                      </a:extLst>
+                    </a:blip>
+                    <a:srcRect l="21385" t="17027" r="22509" b="18631"/>
+                    <a:stretch/>
+                  </pic:blipFill>
+                  <pic:spPr bwMode="auto">
+                    <a:xfrm>
+                      <a:off x="0" y="0"/>
+                      <a:ext cx="3232150" cy="2495550"/>
+                    </a:xfrm>
+                    <a:prstGeom prst="rect">
+                      <a:avLst/>
+                    </a:prstGeom>
+                    <a:noFill/>
+                    <a:ln>
+                      <a:noFill/>
+                    </a:ln>
+                    <a:extLst>
+                      <a:ext uri="{53640926-AAD7-44D8-BBD7-CCE9431645EC}">
+                        <a14:shadowObscured xmlns:a14="http://schemas.microsoft.com/office/drawing/2010/main"/>
+                      </a:ext>
+                    </a:extLst>
+                  </pic:spPr>
+                </pic:pic>
+              </a:graphicData>
+            </a:graphic>
+          </wp:anchor>
+        </w:drawing>
+      </w:r>
+      <w:r>
+        <w:t>Visualisation synthèse</w:t>
+      </w:r>
+    </w:p>
+    <w:p/>
+    <w:p>
+      <w:r>
+        <w:t xml:space="preserve">Ici est représenter le diagramme de séquence pour la </w:t>
+      </w:r>
+      <w:r>
+        <w:t>visualisation</w:t>
+      </w:r>
+      <w:r>
+        <w:t xml:space="preserve"> de la synthèse d’activité. L’entité </w:t>
+      </w:r>
+      <w:r>
+        <w:t>manager</w:t>
+      </w:r>
+      <w:r>
+        <w:t xml:space="preserve"> va demander </w:t>
+      </w:r>
+      <w:r>
+        <w:t xml:space="preserve">à visualiser </w:t>
+      </w:r>
+      <w:r>
+        <w:t xml:space="preserve">la synthèse </w:t>
+      </w:r>
+      <w:r>
+        <w:t xml:space="preserve">d’activité </w:t>
+      </w:r>
+      <w:r>
+        <w:t xml:space="preserve">au système. Le système va renvoyer </w:t>
+      </w:r>
+      <w:r>
+        <w:t>l’affichage de la synthèse au/à la manager</w:t>
+      </w:r>
+      <w:r>
+        <w:t>.</w:t>
+      </w:r>
+      <w:bookmarkStart w:id="12" w:name="_GoBack"/>
       <w:bookmarkEnd w:id="12"/>
     </w:p>
-    <w:p>
-      <w:r>
-        <w:t xml:space="preserve">Ici est représenter le diagramme de séquence pour </w:t>
-      </w:r>
-      <w:r>
-        <w:t>le rappel employé</w:t>
-      </w:r>
-      <w:r>
-        <w:t>. L’entité secrétaire</w:t>
-      </w:r>
-      <w:r>
-        <w:t xml:space="preserve"> </w:t>
-      </w:r>
-      <w:r>
-        <w:t>va</w:t>
-      </w:r>
-      <w:r>
-        <w:t xml:space="preserve"> </w:t>
-      </w:r>
-      <w:r>
-        <w:t xml:space="preserve">demander un rappel </w:t>
-      </w:r>
-      <w:r>
-        <w:t>des employés</w:t>
-      </w:r>
-      <w:r>
-        <w:t xml:space="preserve"> au système. Le système va dans un premier temps effectuer un tri des employés pour savoir lesquels n’ont pas encore envoyé leur rapport. Un fois les employés concernés identifiés, le système leur envoie une notification de rapport non soumis, puis </w:t>
-      </w:r>
-      <w:r>
-        <w:t>renvoie au/à la secrétaire les employés qui ont été notifiés.</w:t>
-      </w:r>
-    </w:p>
-    <w:p/>
-    <w:p/>
     <w:p/>
     <w:sectPr>
-      <w:footerReference w:type="default" r:id="rId16"/>
+      <w:footerReference w:type="default" r:id="rId18"/>
       <w:pgSz w:w="11906" w:h="16838"/>
       <w:pgMar w:top="1417" w:right="1417" w:bottom="1417" w:left="1417" w:header="708" w:footer="708" w:gutter="0"/>
       <w:pgNumType w:start="0"/>
@@ -6532,6 +6661,7 @@
     <w:lsdException w:name="HTML Sample" w:semiHidden="1" w:unhideWhenUsed="1"/>
     <w:lsdException w:name="HTML Typewriter" w:semiHidden="1" w:unhideWhenUsed="1"/>
     <w:lsdException w:name="HTML Variable" w:semiHidden="1" w:unhideWhenUsed="1"/>
+    <w:lsdException w:name="Normal Table" w:semiHidden="1" w:unhideWhenUsed="1"/>
     <w:lsdException w:name="annotation subject" w:semiHidden="1" w:unhideWhenUsed="1"/>
     <w:lsdException w:name="No List" w:semiHidden="1" w:unhideWhenUsed="1"/>
     <w:lsdException w:name="Outline List 1" w:semiHidden="1" w:unhideWhenUsed="1"/>
@@ -6578,8 +6708,10 @@
     <w:lsdException w:name="Table Subtle 2" w:semiHidden="1" w:unhideWhenUsed="1"/>
     <w:lsdException w:name="Table Web 1" w:semiHidden="1" w:unhideWhenUsed="1"/>
     <w:lsdException w:name="Table Web 2" w:semiHidden="1" w:unhideWhenUsed="1"/>
+    <w:lsdException w:name="Table Web 3" w:semiHidden="1" w:unhideWhenUsed="1"/>
     <w:lsdException w:name="Balloon Text" w:semiHidden="1" w:unhideWhenUsed="1"/>
     <w:lsdException w:name="Table Grid" w:uiPriority="39"/>
+    <w:lsdException w:name="Table Theme" w:semiHidden="1" w:unhideWhenUsed="1"/>
     <w:lsdException w:name="Placeholder Text" w:semiHidden="1"/>
     <w:lsdException w:name="No Spacing" w:uiPriority="1" w:qFormat="1"/>
     <w:lsdException w:name="Light Shading" w:uiPriority="60"/>
@@ -7519,7 +7651,7 @@
 </file>
 
 <file path=customXml/itemProps2.xml><?xml version="1.0" encoding="utf-8"?>
-<ds:datastoreItem xmlns:ds="http://schemas.openxmlformats.org/officeDocument/2006/customXml" ds:itemID="{88D1FA48-8FDD-4FD1-A014-892028C40BB2}">
+<ds:datastoreItem xmlns:ds="http://schemas.openxmlformats.org/officeDocument/2006/customXml" ds:itemID="{7D9678C9-E625-4E59-8CB5-278F43D8F4E1}">
   <ds:schemaRefs>
     <ds:schemaRef ds:uri="http://schemas.openxmlformats.org/officeDocument/2006/bibliography"/>
   </ds:schemaRefs>

</xml_diff>